<commit_message>
EA 19 Casos de Uso
Actualización de 19 CU, incluyen:
- Diagrama de Actividades
- Diagrama de Comunicación
- Diagrama de Secuencia
</commit_message>
<xml_diff>
--- a/Tabla de casos de uso.docx
+++ b/Tabla de casos de uso.docx
@@ -248,7 +248,7 @@
       <w:pPr>
         <w:pStyle w:val="Ttulo1"/>
       </w:pPr>
-      <w:bookmarkStart w:id="0" w:name="_Toc68091724"/>
+      <w:bookmarkStart w:id="0" w:name="_Toc68111390"/>
       <w:r>
         <w:lastRenderedPageBreak/>
         <w:t>Lista de Casos de Uso</w:t>
@@ -258,6 +258,10 @@
     <w:sdt>
       <w:sdtPr>
         <w:rPr>
+          <w:rFonts w:ascii="Arial" w:eastAsia="Arial" w:hAnsi="Arial" w:cstheme="minorBidi"/>
+          <w:color w:val="auto"/>
+          <w:sz w:val="22"/>
+          <w:szCs w:val="22"/>
           <w:lang w:val="es-ES"/>
         </w:rPr>
         <w:id w:val="743769757"/>
@@ -268,12 +272,8 @@
       </w:sdtPr>
       <w:sdtEndPr>
         <w:rPr>
-          <w:rFonts w:ascii="Arial" w:eastAsia="Arial" w:hAnsi="Arial" w:cstheme="minorBidi"/>
           <w:b/>
           <w:bCs/>
-          <w:color w:val="auto"/>
-          <w:sz w:val="22"/>
-          <w:szCs w:val="22"/>
         </w:rPr>
       </w:sdtEndPr>
       <w:sdtContent>
@@ -289,7 +289,9 @@
               <w:tab w:val="right" w:leader="dot" w:pos="10790"/>
             </w:tabs>
             <w:rPr>
+              <w:rFonts w:asciiTheme="minorHAnsi" w:eastAsiaTheme="minorEastAsia" w:hAnsiTheme="minorHAnsi"/>
               <w:noProof/>
+              <w:lang w:val="es-MX"/>
             </w:rPr>
           </w:pPr>
           <w:r>
@@ -301,7 +303,7 @@
           <w:r>
             <w:fldChar w:fldCharType="separate"/>
           </w:r>
-          <w:hyperlink w:anchor="_Toc68091724" w:history="1">
+          <w:hyperlink w:anchor="_Toc68111390" w:history="1">
             <w:r>
               <w:rPr>
                 <w:rStyle w:val="Hipervnculo"/>
@@ -328,7 +330,7 @@
                 <w:noProof/>
                 <w:webHidden/>
               </w:rPr>
-              <w:instrText xml:space="preserve"> PAGEREF _Toc68091724 \h </w:instrText>
+              <w:instrText xml:space="preserve"> PAGEREF _Toc68111390 \h </w:instrText>
             </w:r>
             <w:r>
               <w:rPr>
@@ -366,10 +368,12 @@
               <w:tab w:val="right" w:leader="dot" w:pos="10790"/>
             </w:tabs>
             <w:rPr>
+              <w:rFonts w:asciiTheme="minorHAnsi" w:eastAsiaTheme="minorEastAsia" w:hAnsiTheme="minorHAnsi"/>
               <w:noProof/>
+              <w:lang w:val="es-MX"/>
             </w:rPr>
           </w:pPr>
-          <w:hyperlink w:anchor="_Toc68091725" w:history="1">
+          <w:hyperlink w:anchor="_Toc68111391" w:history="1">
             <w:r>
               <w:rPr>
                 <w:rStyle w:val="Hipervnculo"/>
@@ -396,7 +400,7 @@
                 <w:noProof/>
                 <w:webHidden/>
               </w:rPr>
-              <w:instrText xml:space="preserve"> PAGEREF _Toc68091725 \h </w:instrText>
+              <w:instrText xml:space="preserve"> PAGEREF _Toc68111391 \h </w:instrText>
             </w:r>
             <w:r>
               <w:rPr>
@@ -434,10 +438,12 @@
               <w:tab w:val="right" w:leader="dot" w:pos="10790"/>
             </w:tabs>
             <w:rPr>
+              <w:rFonts w:asciiTheme="minorHAnsi" w:eastAsiaTheme="minorEastAsia" w:hAnsiTheme="minorHAnsi"/>
               <w:noProof/>
+              <w:lang w:val="es-MX"/>
             </w:rPr>
           </w:pPr>
-          <w:hyperlink w:anchor="_Toc68091726" w:history="1">
+          <w:hyperlink w:anchor="_Toc68111392" w:history="1">
             <w:r>
               <w:rPr>
                 <w:rStyle w:val="Hipervnculo"/>
@@ -464,7 +470,7 @@
                 <w:noProof/>
                 <w:webHidden/>
               </w:rPr>
-              <w:instrText xml:space="preserve"> PAGEREF _Toc68091726 \h </w:instrText>
+              <w:instrText xml:space="preserve"> PAGEREF _Toc68111392 \h </w:instrText>
             </w:r>
             <w:r>
               <w:rPr>
@@ -502,10 +508,12 @@
               <w:tab w:val="right" w:leader="dot" w:pos="10790"/>
             </w:tabs>
             <w:rPr>
+              <w:rFonts w:asciiTheme="minorHAnsi" w:eastAsiaTheme="minorEastAsia" w:hAnsiTheme="minorHAnsi"/>
               <w:noProof/>
+              <w:lang w:val="es-MX"/>
             </w:rPr>
           </w:pPr>
-          <w:hyperlink w:anchor="_Toc68091727" w:history="1">
+          <w:hyperlink w:anchor="_Toc68111393" w:history="1">
             <w:r>
               <w:rPr>
                 <w:rStyle w:val="Hipervnculo"/>
@@ -532,7 +540,7 @@
                 <w:noProof/>
                 <w:webHidden/>
               </w:rPr>
-              <w:instrText xml:space="preserve"> PAGEREF _Toc68091727 \h </w:instrText>
+              <w:instrText xml:space="preserve"> PAGEREF _Toc68111393 \h </w:instrText>
             </w:r>
             <w:r>
               <w:rPr>
@@ -570,10 +578,12 @@
               <w:tab w:val="right" w:leader="dot" w:pos="10790"/>
             </w:tabs>
             <w:rPr>
+              <w:rFonts w:asciiTheme="minorHAnsi" w:eastAsiaTheme="minorEastAsia" w:hAnsiTheme="minorHAnsi"/>
               <w:noProof/>
+              <w:lang w:val="es-MX"/>
             </w:rPr>
           </w:pPr>
-          <w:hyperlink w:anchor="_Toc68091728" w:history="1">
+          <w:hyperlink w:anchor="_Toc68111394" w:history="1">
             <w:r>
               <w:rPr>
                 <w:rStyle w:val="Hipervnculo"/>
@@ -600,7 +610,7 @@
                 <w:noProof/>
                 <w:webHidden/>
               </w:rPr>
-              <w:instrText xml:space="preserve"> PAGEREF _Toc68091728 \h </w:instrText>
+              <w:instrText xml:space="preserve"> PAGEREF _Toc68111394 \h </w:instrText>
             </w:r>
             <w:r>
               <w:rPr>
@@ -638,10 +648,12 @@
               <w:tab w:val="right" w:leader="dot" w:pos="10790"/>
             </w:tabs>
             <w:rPr>
+              <w:rFonts w:asciiTheme="minorHAnsi" w:eastAsiaTheme="minorEastAsia" w:hAnsiTheme="minorHAnsi"/>
               <w:noProof/>
+              <w:lang w:val="es-MX"/>
             </w:rPr>
           </w:pPr>
-          <w:hyperlink w:anchor="_Toc68091729" w:history="1">
+          <w:hyperlink w:anchor="_Toc68111395" w:history="1">
             <w:r>
               <w:rPr>
                 <w:rStyle w:val="Hipervnculo"/>
@@ -668,7 +680,7 @@
                 <w:noProof/>
                 <w:webHidden/>
               </w:rPr>
-              <w:instrText xml:space="preserve"> PAGEREF _Toc68091729 \h </w:instrText>
+              <w:instrText xml:space="preserve"> PAGEREF _Toc68111395 \h </w:instrText>
             </w:r>
             <w:r>
               <w:rPr>
@@ -706,10 +718,12 @@
               <w:tab w:val="right" w:leader="dot" w:pos="10790"/>
             </w:tabs>
             <w:rPr>
+              <w:rFonts w:asciiTheme="minorHAnsi" w:eastAsiaTheme="minorEastAsia" w:hAnsiTheme="minorHAnsi"/>
               <w:noProof/>
+              <w:lang w:val="es-MX"/>
             </w:rPr>
           </w:pPr>
-          <w:hyperlink w:anchor="_Toc68091730" w:history="1">
+          <w:hyperlink w:anchor="_Toc68111396" w:history="1">
             <w:r>
               <w:rPr>
                 <w:rStyle w:val="Hipervnculo"/>
@@ -736,7 +750,7 @@
                 <w:noProof/>
                 <w:webHidden/>
               </w:rPr>
-              <w:instrText xml:space="preserve"> PAGEREF _Toc68091730 \h </w:instrText>
+              <w:instrText xml:space="preserve"> PAGEREF _Toc68111396 \h </w:instrText>
             </w:r>
             <w:r>
               <w:rPr>
@@ -774,10 +788,12 @@
               <w:tab w:val="right" w:leader="dot" w:pos="10790"/>
             </w:tabs>
             <w:rPr>
+              <w:rFonts w:asciiTheme="minorHAnsi" w:eastAsiaTheme="minorEastAsia" w:hAnsiTheme="minorHAnsi"/>
               <w:noProof/>
+              <w:lang w:val="es-MX"/>
             </w:rPr>
           </w:pPr>
-          <w:hyperlink w:anchor="_Toc68091731" w:history="1">
+          <w:hyperlink w:anchor="_Toc68111397" w:history="1">
             <w:r>
               <w:rPr>
                 <w:rStyle w:val="Hipervnculo"/>
@@ -804,7 +820,7 @@
                 <w:noProof/>
                 <w:webHidden/>
               </w:rPr>
-              <w:instrText xml:space="preserve"> PAGEREF _Toc68091731 \h </w:instrText>
+              <w:instrText xml:space="preserve"> PAGEREF _Toc68111397 \h </w:instrText>
             </w:r>
             <w:r>
               <w:rPr>
@@ -842,10 +858,12 @@
               <w:tab w:val="right" w:leader="dot" w:pos="10790"/>
             </w:tabs>
             <w:rPr>
+              <w:rFonts w:asciiTheme="minorHAnsi" w:eastAsiaTheme="minorEastAsia" w:hAnsiTheme="minorHAnsi"/>
               <w:noProof/>
+              <w:lang w:val="es-MX"/>
             </w:rPr>
           </w:pPr>
-          <w:hyperlink w:anchor="_Toc68091732" w:history="1">
+          <w:hyperlink w:anchor="_Toc68111398" w:history="1">
             <w:r>
               <w:rPr>
                 <w:rStyle w:val="Hipervnculo"/>
@@ -872,7 +890,7 @@
                 <w:noProof/>
                 <w:webHidden/>
               </w:rPr>
-              <w:instrText xml:space="preserve"> PAGEREF _Toc68091732 \h </w:instrText>
+              <w:instrText xml:space="preserve"> PAGEREF _Toc68111398 \h </w:instrText>
             </w:r>
             <w:r>
               <w:rPr>
@@ -910,10 +928,12 @@
               <w:tab w:val="right" w:leader="dot" w:pos="10790"/>
             </w:tabs>
             <w:rPr>
+              <w:rFonts w:asciiTheme="minorHAnsi" w:eastAsiaTheme="minorEastAsia" w:hAnsiTheme="minorHAnsi"/>
               <w:noProof/>
+              <w:lang w:val="es-MX"/>
             </w:rPr>
           </w:pPr>
-          <w:hyperlink w:anchor="_Toc68091733" w:history="1">
+          <w:hyperlink w:anchor="_Toc68111399" w:history="1">
             <w:r>
               <w:rPr>
                 <w:rStyle w:val="Hipervnculo"/>
@@ -940,7 +960,7 @@
                 <w:noProof/>
                 <w:webHidden/>
               </w:rPr>
-              <w:instrText xml:space="preserve"> PAGEREF _Toc68091733 \h </w:instrText>
+              <w:instrText xml:space="preserve"> PAGEREF _Toc68111399 \h </w:instrText>
             </w:r>
             <w:r>
               <w:rPr>
@@ -978,10 +998,12 @@
               <w:tab w:val="right" w:leader="dot" w:pos="10790"/>
             </w:tabs>
             <w:rPr>
+              <w:rFonts w:asciiTheme="minorHAnsi" w:eastAsiaTheme="minorEastAsia" w:hAnsiTheme="minorHAnsi"/>
               <w:noProof/>
+              <w:lang w:val="es-MX"/>
             </w:rPr>
           </w:pPr>
-          <w:hyperlink w:anchor="_Toc68091734" w:history="1">
+          <w:hyperlink w:anchor="_Toc68111400" w:history="1">
             <w:r>
               <w:rPr>
                 <w:rStyle w:val="Hipervnculo"/>
@@ -1008,7 +1030,7 @@
                 <w:noProof/>
                 <w:webHidden/>
               </w:rPr>
-              <w:instrText xml:space="preserve"> PAGEREF _Toc68091734 \h </w:instrText>
+              <w:instrText xml:space="preserve"> PAGEREF _Toc68111400 \h </w:instrText>
             </w:r>
             <w:r>
               <w:rPr>
@@ -1046,10 +1068,12 @@
               <w:tab w:val="right" w:leader="dot" w:pos="10790"/>
             </w:tabs>
             <w:rPr>
+              <w:rFonts w:asciiTheme="minorHAnsi" w:eastAsiaTheme="minorEastAsia" w:hAnsiTheme="minorHAnsi"/>
               <w:noProof/>
+              <w:lang w:val="es-MX"/>
             </w:rPr>
           </w:pPr>
-          <w:hyperlink w:anchor="_Toc68091735" w:history="1">
+          <w:hyperlink w:anchor="_Toc68111401" w:history="1">
             <w:r>
               <w:rPr>
                 <w:rStyle w:val="Hipervnculo"/>
@@ -1076,7 +1100,7 @@
                 <w:noProof/>
                 <w:webHidden/>
               </w:rPr>
-              <w:instrText xml:space="preserve"> PAGEREF _Toc68091735 \h </w:instrText>
+              <w:instrText xml:space="preserve"> PAGEREF _Toc68111401 \h </w:instrText>
             </w:r>
             <w:r>
               <w:rPr>
@@ -1114,10 +1138,12 @@
               <w:tab w:val="right" w:leader="dot" w:pos="10790"/>
             </w:tabs>
             <w:rPr>
+              <w:rFonts w:asciiTheme="minorHAnsi" w:eastAsiaTheme="minorEastAsia" w:hAnsiTheme="minorHAnsi"/>
               <w:noProof/>
+              <w:lang w:val="es-MX"/>
             </w:rPr>
           </w:pPr>
-          <w:hyperlink w:anchor="_Toc68091736" w:history="1">
+          <w:hyperlink w:anchor="_Toc68111402" w:history="1">
             <w:r>
               <w:rPr>
                 <w:rStyle w:val="Hipervnculo"/>
@@ -1144,7 +1170,7 @@
                 <w:noProof/>
                 <w:webHidden/>
               </w:rPr>
-              <w:instrText xml:space="preserve"> PAGEREF _Toc68091736 \h </w:instrText>
+              <w:instrText xml:space="preserve"> PAGEREF _Toc68111402 \h </w:instrText>
             </w:r>
             <w:r>
               <w:rPr>
@@ -1182,10 +1208,12 @@
               <w:tab w:val="right" w:leader="dot" w:pos="10790"/>
             </w:tabs>
             <w:rPr>
+              <w:rFonts w:asciiTheme="minorHAnsi" w:eastAsiaTheme="minorEastAsia" w:hAnsiTheme="minorHAnsi"/>
               <w:noProof/>
+              <w:lang w:val="es-MX"/>
             </w:rPr>
           </w:pPr>
-          <w:hyperlink w:anchor="_Toc68091737" w:history="1">
+          <w:hyperlink w:anchor="_Toc68111403" w:history="1">
             <w:r>
               <w:rPr>
                 <w:rStyle w:val="Hipervnculo"/>
@@ -1212,7 +1240,7 @@
                 <w:noProof/>
                 <w:webHidden/>
               </w:rPr>
-              <w:instrText xml:space="preserve"> PAGEREF _Toc68091737 \h </w:instrText>
+              <w:instrText xml:space="preserve"> PAGEREF _Toc68111403 \h </w:instrText>
             </w:r>
             <w:r>
               <w:rPr>
@@ -1250,10 +1278,12 @@
               <w:tab w:val="right" w:leader="dot" w:pos="10790"/>
             </w:tabs>
             <w:rPr>
+              <w:rFonts w:asciiTheme="minorHAnsi" w:eastAsiaTheme="minorEastAsia" w:hAnsiTheme="minorHAnsi"/>
               <w:noProof/>
+              <w:lang w:val="es-MX"/>
             </w:rPr>
           </w:pPr>
-          <w:hyperlink w:anchor="_Toc68091738" w:history="1">
+          <w:hyperlink w:anchor="_Toc68111404" w:history="1">
             <w:r>
               <w:rPr>
                 <w:rStyle w:val="Hipervnculo"/>
@@ -1280,7 +1310,7 @@
                 <w:noProof/>
                 <w:webHidden/>
               </w:rPr>
-              <w:instrText xml:space="preserve"> PAGEREF _Toc68091738 \h </w:instrText>
+              <w:instrText xml:space="preserve"> PAGEREF _Toc68111404 \h </w:instrText>
             </w:r>
             <w:r>
               <w:rPr>
@@ -1318,10 +1348,12 @@
               <w:tab w:val="right" w:leader="dot" w:pos="10790"/>
             </w:tabs>
             <w:rPr>
+              <w:rFonts w:asciiTheme="minorHAnsi" w:eastAsiaTheme="minorEastAsia" w:hAnsiTheme="minorHAnsi"/>
               <w:noProof/>
+              <w:lang w:val="es-MX"/>
             </w:rPr>
           </w:pPr>
-          <w:hyperlink w:anchor="_Toc68091739" w:history="1">
+          <w:hyperlink w:anchor="_Toc68111405" w:history="1">
             <w:r>
               <w:rPr>
                 <w:rStyle w:val="Hipervnculo"/>
@@ -1348,7 +1380,7 @@
                 <w:noProof/>
                 <w:webHidden/>
               </w:rPr>
-              <w:instrText xml:space="preserve"> PAGEREF _Toc68091739 \h </w:instrText>
+              <w:instrText xml:space="preserve"> PAGEREF _Toc68111405 \h </w:instrText>
             </w:r>
             <w:r>
               <w:rPr>
@@ -1386,10 +1418,12 @@
               <w:tab w:val="right" w:leader="dot" w:pos="10790"/>
             </w:tabs>
             <w:rPr>
+              <w:rFonts w:asciiTheme="minorHAnsi" w:eastAsiaTheme="minorEastAsia" w:hAnsiTheme="minorHAnsi"/>
               <w:noProof/>
+              <w:lang w:val="es-MX"/>
             </w:rPr>
           </w:pPr>
-          <w:hyperlink w:anchor="_Toc68091740" w:history="1">
+          <w:hyperlink w:anchor="_Toc68111406" w:history="1">
             <w:r>
               <w:rPr>
                 <w:rStyle w:val="Hipervnculo"/>
@@ -1416,7 +1450,7 @@
                 <w:noProof/>
                 <w:webHidden/>
               </w:rPr>
-              <w:instrText xml:space="preserve"> PAGEREF _Toc68091740 \h </w:instrText>
+              <w:instrText xml:space="preserve"> PAGEREF _Toc68111406 \h </w:instrText>
             </w:r>
             <w:r>
               <w:rPr>
@@ -1454,10 +1488,12 @@
               <w:tab w:val="right" w:leader="dot" w:pos="10790"/>
             </w:tabs>
             <w:rPr>
+              <w:rFonts w:asciiTheme="minorHAnsi" w:eastAsiaTheme="minorEastAsia" w:hAnsiTheme="minorHAnsi"/>
               <w:noProof/>
+              <w:lang w:val="es-MX"/>
             </w:rPr>
           </w:pPr>
-          <w:hyperlink w:anchor="_Toc68091741" w:history="1">
+          <w:hyperlink w:anchor="_Toc68111407" w:history="1">
             <w:r>
               <w:rPr>
                 <w:rStyle w:val="Hipervnculo"/>
@@ -1484,7 +1520,7 @@
                 <w:noProof/>
                 <w:webHidden/>
               </w:rPr>
-              <w:instrText xml:space="preserve"> PAGEREF _Toc68091741 \h </w:instrText>
+              <w:instrText xml:space="preserve"> PAGEREF _Toc68111407 \h </w:instrText>
             </w:r>
             <w:r>
               <w:rPr>
@@ -1505,6 +1541,76 @@
                 <w:webHidden/>
               </w:rPr>
               <w:t>19</w:t>
+            </w:r>
+            <w:r>
+              <w:rPr>
+                <w:noProof/>
+                <w:webHidden/>
+              </w:rPr>
+              <w:fldChar w:fldCharType="end"/>
+            </w:r>
+          </w:hyperlink>
+        </w:p>
+        <w:p>
+          <w:pPr>
+            <w:pStyle w:val="TDC2"/>
+            <w:tabs>
+              <w:tab w:val="right" w:leader="dot" w:pos="10790"/>
+            </w:tabs>
+            <w:rPr>
+              <w:rFonts w:asciiTheme="minorHAnsi" w:eastAsiaTheme="minorEastAsia" w:hAnsiTheme="minorHAnsi"/>
+              <w:noProof/>
+              <w:lang w:val="es-MX"/>
+            </w:rPr>
+          </w:pPr>
+          <w:hyperlink w:anchor="_Toc68111408" w:history="1">
+            <w:r>
+              <w:rPr>
+                <w:rStyle w:val="Hipervnculo"/>
+                <w:noProof/>
+              </w:rPr>
+              <w:t>CU018 – Reestablecer Contraseña</w:t>
+            </w:r>
+            <w:r>
+              <w:rPr>
+                <w:noProof/>
+                <w:webHidden/>
+              </w:rPr>
+              <w:tab/>
+            </w:r>
+            <w:r>
+              <w:rPr>
+                <w:noProof/>
+                <w:webHidden/>
+              </w:rPr>
+              <w:fldChar w:fldCharType="begin"/>
+            </w:r>
+            <w:r>
+              <w:rPr>
+                <w:noProof/>
+                <w:webHidden/>
+              </w:rPr>
+              <w:instrText xml:space="preserve"> PAGEREF _Toc68111408 \h </w:instrText>
+            </w:r>
+            <w:r>
+              <w:rPr>
+                <w:noProof/>
+                <w:webHidden/>
+              </w:rPr>
+            </w:r>
+            <w:r>
+              <w:rPr>
+                <w:noProof/>
+                <w:webHidden/>
+              </w:rPr>
+              <w:fldChar w:fldCharType="separate"/>
+            </w:r>
+            <w:r>
+              <w:rPr>
+                <w:noProof/>
+                <w:webHidden/>
+              </w:rPr>
+              <w:t>20</w:t>
             </w:r>
             <w:r>
               <w:rPr>
@@ -1539,7 +1645,7 @@
       <w:pPr>
         <w:pStyle w:val="Ttulo2"/>
       </w:pPr>
-      <w:bookmarkStart w:id="1" w:name="_Toc68091725"/>
+      <w:bookmarkStart w:id="1" w:name="_Toc68111391"/>
       <w:r>
         <w:lastRenderedPageBreak/>
         <w:t>CU001 – Registrar Empresa</w:t>
@@ -1635,17 +1741,7 @@
                 <w:szCs w:val="20"/>
                 <w:lang w:val="es-419" w:eastAsia="es-419"/>
               </w:rPr>
-              <w:t xml:space="preserve">CU.1 </w:t>
-            </w:r>
-            <w:r>
-              <w:rPr>
-                <w:rFonts w:eastAsia="Times New Roman"/>
-                <w:color w:val="000000"/>
-                <w:sz w:val="20"/>
-                <w:szCs w:val="20"/>
-                <w:lang w:val="es-419" w:eastAsia="es-419"/>
-              </w:rPr>
-              <w:t>Registra Empresa</w:t>
+              <w:t>CU.1 Registra Empresa</w:t>
             </w:r>
           </w:p>
         </w:tc>
@@ -1876,17 +1972,7 @@
                 <w:szCs w:val="20"/>
                 <w:lang w:val="es-419" w:eastAsia="es-419"/>
               </w:rPr>
-              <w:t xml:space="preserve">El caso de uso permite al </w:t>
-            </w:r>
-            <w:r>
-              <w:rPr>
-                <w:rFonts w:eastAsia="Times New Roman" w:cs="Arial"/>
-                <w:color w:val="000000"/>
-                <w:sz w:val="20"/>
-                <w:szCs w:val="20"/>
-                <w:lang w:val="es-419" w:eastAsia="es-419"/>
-              </w:rPr>
-              <w:t>administrador registrar la empresa en la cual se dará servicio por parte del sistema.</w:t>
+              <w:t>El caso de uso permite al administrador registrar la empresa en la cual se dará servicio por parte del sistema.</w:t>
             </w:r>
           </w:p>
         </w:tc>
@@ -1965,6 +2051,298 @@
                 <w:szCs w:val="20"/>
                 <w:lang w:val="es-419" w:eastAsia="es-419"/>
               </w:rPr>
+              <w:t>1. Se inicia el programa de forma normal</w:t>
+            </w:r>
+            <w:r>
+              <w:rPr>
+                <w:rFonts w:eastAsia="Times New Roman"/>
+                <w:color w:val="000000"/>
+                <w:sz w:val="20"/>
+                <w:szCs w:val="20"/>
+                <w:lang w:val="es-419" w:eastAsia="es-419"/>
+              </w:rPr>
+              <w:br/>
+              <w:t>El administrador entra por primera vez al sistema de forma habitual, dado doble clic al ejecutable</w:t>
+            </w:r>
+            <w:r>
+              <w:rPr>
+                <w:rFonts w:eastAsia="Times New Roman"/>
+                <w:color w:val="000000"/>
+                <w:sz w:val="20"/>
+                <w:szCs w:val="20"/>
+                <w:lang w:val="es-419" w:eastAsia="es-419"/>
+              </w:rPr>
+              <w:t>.</w:t>
+            </w:r>
+            <w:r>
+              <w:rPr>
+                <w:rFonts w:eastAsia="Times New Roman"/>
+                <w:color w:val="000000"/>
+                <w:sz w:val="20"/>
+                <w:szCs w:val="20"/>
+                <w:lang w:val="es-419" w:eastAsia="es-419"/>
+              </w:rPr>
+              <w:t xml:space="preserve"> </w:t>
+            </w:r>
+            <w:r>
+              <w:rPr>
+                <w:rFonts w:eastAsia="Times New Roman"/>
+                <w:color w:val="000000"/>
+                <w:sz w:val="20"/>
+                <w:szCs w:val="20"/>
+                <w:lang w:val="es-419" w:eastAsia="es-419"/>
+              </w:rPr>
+              <w:br/>
+            </w:r>
+            <w:r>
+              <w:rPr>
+                <w:rFonts w:eastAsia="Times New Roman"/>
+                <w:b/>
+                <w:bCs/>
+                <w:color w:val="000000"/>
+                <w:sz w:val="20"/>
+                <w:szCs w:val="20"/>
+                <w:lang w:val="es-419" w:eastAsia="es-419"/>
+              </w:rPr>
+              <w:t xml:space="preserve">2. </w:t>
+            </w:r>
+            <w:r>
+              <w:rPr>
+                <w:rFonts w:eastAsia="Times New Roman"/>
+                <w:b/>
+                <w:bCs/>
+                <w:color w:val="000000"/>
+                <w:sz w:val="20"/>
+                <w:szCs w:val="20"/>
+                <w:lang w:val="es-419" w:eastAsia="es-419"/>
+              </w:rPr>
+              <w:t>Introducir datos de empresa</w:t>
+            </w:r>
+          </w:p>
+          <w:p>
+            <w:pPr>
+              <w:widowControl w:val="0"/>
+              <w:spacing w:line="240" w:lineRule="auto"/>
+              <w:rPr>
+                <w:rFonts w:eastAsia="Times New Roman"/>
+                <w:color w:val="000000"/>
+                <w:sz w:val="20"/>
+                <w:szCs w:val="20"/>
+                <w:lang w:val="es-419" w:eastAsia="es-419"/>
+              </w:rPr>
+            </w:pPr>
+            <w:r>
+              <w:rPr>
+                <w:rFonts w:eastAsia="Times New Roman"/>
+                <w:color w:val="000000"/>
+                <w:sz w:val="20"/>
+                <w:szCs w:val="20"/>
+                <w:lang w:val="es-419" w:eastAsia="es-419"/>
+              </w:rPr>
+              <w:t xml:space="preserve">El </w:t>
+            </w:r>
+            <w:r>
+              <w:rPr>
+                <w:rFonts w:eastAsia="Times New Roman"/>
+                <w:color w:val="000000"/>
+                <w:sz w:val="20"/>
+                <w:szCs w:val="20"/>
+                <w:lang w:val="es-419" w:eastAsia="es-419"/>
+              </w:rPr>
+              <w:t>administrador introduce los datos de la empresa según cada caso.</w:t>
+            </w:r>
+          </w:p>
+          <w:p>
+            <w:pPr>
+              <w:widowControl w:val="0"/>
+              <w:spacing w:line="240" w:lineRule="auto"/>
+              <w:rPr>
+                <w:rFonts w:eastAsia="Times New Roman"/>
+                <w:color w:val="000000"/>
+                <w:sz w:val="20"/>
+                <w:szCs w:val="20"/>
+                <w:lang w:val="es-419" w:eastAsia="es-419"/>
+              </w:rPr>
+            </w:pPr>
+            <w:r>
+              <w:rPr>
+                <w:rFonts w:eastAsia="Times New Roman"/>
+                <w:b/>
+                <w:bCs/>
+                <w:color w:val="000000"/>
+                <w:sz w:val="20"/>
+                <w:szCs w:val="20"/>
+                <w:lang w:val="es-419" w:eastAsia="es-419"/>
+              </w:rPr>
+              <w:t>3. Validación de los datos introducidos</w:t>
+            </w:r>
+          </w:p>
+          <w:p>
+            <w:pPr>
+              <w:widowControl w:val="0"/>
+              <w:spacing w:line="240" w:lineRule="auto"/>
+              <w:rPr>
+                <w:rFonts w:eastAsia="Times New Roman"/>
+                <w:color w:val="000000"/>
+                <w:sz w:val="20"/>
+                <w:szCs w:val="20"/>
+                <w:lang w:val="es-419" w:eastAsia="es-419"/>
+              </w:rPr>
+            </w:pPr>
+            <w:r>
+              <w:rPr>
+                <w:rFonts w:eastAsia="Times New Roman"/>
+                <w:color w:val="000000"/>
+                <w:sz w:val="20"/>
+                <w:szCs w:val="20"/>
+                <w:lang w:val="es-419" w:eastAsia="es-419"/>
+              </w:rPr>
+              <w:t>Se verifican los datos introducidos en el registro de la empresa.</w:t>
+            </w:r>
+          </w:p>
+        </w:tc>
+      </w:tr>
+      <w:tr>
+        <w:trPr>
+          <w:trHeight w:val="210"/>
+        </w:trPr>
+        <w:tc>
+          <w:tcPr>
+            <w:tcW w:w="1625" w:type="dxa"/>
+            <w:tcBorders>
+              <w:top w:val="outset" w:sz="6" w:space="0" w:color="000000"/>
+              <w:left w:val="outset" w:sz="6" w:space="0" w:color="000000"/>
+              <w:bottom w:val="outset" w:sz="6" w:space="0" w:color="000000"/>
+              <w:right w:val="outset" w:sz="6" w:space="0" w:color="000000"/>
+            </w:tcBorders>
+            <w:shd w:val="clear" w:color="auto" w:fill="335577"/>
+          </w:tcPr>
+          <w:p>
+            <w:pPr>
+              <w:widowControl w:val="0"/>
+              <w:spacing w:line="240" w:lineRule="auto"/>
+              <w:rPr>
+                <w:rFonts w:eastAsia="Times New Roman"/>
+                <w:color w:val="000000"/>
+                <w:sz w:val="20"/>
+                <w:szCs w:val="20"/>
+                <w:lang w:val="es-419" w:eastAsia="es-419"/>
+              </w:rPr>
+            </w:pPr>
+            <w:r>
+              <w:rPr>
+                <w:rFonts w:eastAsia="Times New Roman"/>
+                <w:b/>
+                <w:bCs/>
+                <w:color w:val="FFFFFF"/>
+                <w:sz w:val="20"/>
+                <w:szCs w:val="20"/>
+                <w:lang w:val="es-419" w:eastAsia="es-419"/>
+              </w:rPr>
+              <w:t>Flujos alternos</w:t>
+            </w:r>
+          </w:p>
+        </w:tc>
+        <w:tc>
+          <w:tcPr>
+            <w:tcW w:w="8852" w:type="dxa"/>
+            <w:tcBorders>
+              <w:top w:val="outset" w:sz="6" w:space="0" w:color="000000"/>
+              <w:left w:val="outset" w:sz="6" w:space="0" w:color="000000"/>
+              <w:bottom w:val="outset" w:sz="6" w:space="0" w:color="000000"/>
+              <w:right w:val="outset" w:sz="6" w:space="0" w:color="000000"/>
+            </w:tcBorders>
+            <w:shd w:val="clear" w:color="auto" w:fill="FFFFFF"/>
+          </w:tcPr>
+          <w:p>
+            <w:pPr>
+              <w:widowControl w:val="0"/>
+              <w:spacing w:line="240" w:lineRule="auto"/>
+              <w:rPr>
+                <w:rFonts w:eastAsia="Times New Roman"/>
+                <w:color w:val="000000"/>
+                <w:sz w:val="20"/>
+                <w:szCs w:val="20"/>
+                <w:lang w:val="es-419" w:eastAsia="es-419"/>
+              </w:rPr>
+            </w:pPr>
+          </w:p>
+        </w:tc>
+      </w:tr>
+      <w:tr>
+        <w:trPr>
+          <w:trHeight w:val="210"/>
+        </w:trPr>
+        <w:tc>
+          <w:tcPr>
+            <w:tcW w:w="1625" w:type="dxa"/>
+            <w:tcBorders>
+              <w:top w:val="outset" w:sz="6" w:space="0" w:color="000000"/>
+              <w:left w:val="outset" w:sz="6" w:space="0" w:color="000000"/>
+              <w:bottom w:val="outset" w:sz="6" w:space="0" w:color="000000"/>
+              <w:right w:val="outset" w:sz="6" w:space="0" w:color="000000"/>
+            </w:tcBorders>
+            <w:shd w:val="clear" w:color="auto" w:fill="335577"/>
+          </w:tcPr>
+          <w:p>
+            <w:pPr>
+              <w:widowControl w:val="0"/>
+              <w:spacing w:line="240" w:lineRule="auto"/>
+              <w:rPr>
+                <w:rFonts w:eastAsia="Times New Roman"/>
+                <w:color w:val="000000"/>
+                <w:sz w:val="20"/>
+                <w:szCs w:val="20"/>
+                <w:lang w:val="es-419" w:eastAsia="es-419"/>
+              </w:rPr>
+            </w:pPr>
+            <w:r>
+              <w:rPr>
+                <w:rFonts w:eastAsia="Times New Roman"/>
+                <w:b/>
+                <w:bCs/>
+                <w:color w:val="FFFFFF"/>
+                <w:sz w:val="20"/>
+                <w:szCs w:val="20"/>
+                <w:lang w:val="es-419" w:eastAsia="es-419"/>
+              </w:rPr>
+              <w:t>Precondiciones</w:t>
+            </w:r>
+          </w:p>
+        </w:tc>
+        <w:tc>
+          <w:tcPr>
+            <w:tcW w:w="8852" w:type="dxa"/>
+            <w:tcBorders>
+              <w:top w:val="outset" w:sz="6" w:space="0" w:color="000000"/>
+              <w:left w:val="outset" w:sz="6" w:space="0" w:color="000000"/>
+              <w:bottom w:val="outset" w:sz="6" w:space="0" w:color="000000"/>
+              <w:right w:val="outset" w:sz="6" w:space="0" w:color="000000"/>
+            </w:tcBorders>
+            <w:shd w:val="clear" w:color="auto" w:fill="FFFFFF"/>
+          </w:tcPr>
+          <w:p>
+            <w:pPr>
+              <w:widowControl w:val="0"/>
+              <w:spacing w:line="240" w:lineRule="auto"/>
+              <w:rPr>
+                <w:rFonts w:eastAsia="Times New Roman"/>
+                <w:color w:val="000000"/>
+                <w:sz w:val="20"/>
+                <w:szCs w:val="20"/>
+                <w:lang w:val="es-419" w:eastAsia="es-419"/>
+              </w:rPr>
+            </w:pPr>
+            <w:r>
+              <w:rPr>
+                <w:rFonts w:eastAsia="Times New Roman"/>
+                <w:b/>
+                <w:bCs/>
+                <w:color w:val="000000"/>
+                <w:sz w:val="20"/>
+                <w:szCs w:val="20"/>
+                <w:lang w:val="es-419" w:eastAsia="es-419"/>
+              </w:rPr>
               <w:t xml:space="preserve">1. </w:t>
             </w:r>
             <w:r>
@@ -1977,7 +2355,7 @@
                 <w:szCs w:val="20"/>
                 <w:lang w:val="es-419" w:eastAsia="es-419"/>
               </w:rPr>
-              <w:t>Se inicia el programa de forma normal</w:t>
+              <w:t>Tener los datos y logo de la empresa a operar</w:t>
             </w:r>
             <w:r>
               <w:rPr>
@@ -1997,7 +2375,7 @@
                 <w:szCs w:val="20"/>
                 <w:lang w:val="es-419" w:eastAsia="es-419"/>
               </w:rPr>
-              <w:t>El administrador entra por primera vez al sistema de forma habitual, dado doble clic al ejecutable</w:t>
+              <w:t>El administrador debe tener los últimos datos de la empresa, así como el logo de esta a la mano</w:t>
             </w:r>
             <w:r>
               <w:rPr>
@@ -2009,283 +2387,69 @@
               </w:rPr>
               <w:t>.</w:t>
             </w:r>
-            <w:r>
-              <w:rPr>
-                <w:rFonts w:eastAsia="Times New Roman"/>
-                <w:color w:val="000000"/>
-                <w:sz w:val="20"/>
-                <w:szCs w:val="20"/>
-                <w:lang w:val="es-419" w:eastAsia="es-419"/>
-              </w:rPr>
-              <w:t xml:space="preserve"> </w:t>
-            </w:r>
-            <w:r>
-              <w:rPr>
-                <w:rFonts w:eastAsia="Times New Roman"/>
-                <w:color w:val="000000"/>
-                <w:sz w:val="20"/>
-                <w:szCs w:val="20"/>
-                <w:lang w:val="es-419" w:eastAsia="es-419"/>
-              </w:rPr>
-              <w:br/>
-            </w:r>
-            <w:r>
-              <w:rPr>
-                <w:rFonts w:eastAsia="Times New Roman"/>
-                <w:b/>
-                <w:bCs/>
-                <w:color w:val="000000"/>
-                <w:sz w:val="20"/>
-                <w:szCs w:val="20"/>
-                <w:lang w:val="es-419" w:eastAsia="es-419"/>
-              </w:rPr>
-              <w:t xml:space="preserve">2. </w:t>
-            </w:r>
-            <w:r>
-              <w:rPr>
-                <w:rFonts w:eastAsia="Times New Roman"/>
-                <w:b/>
-                <w:bCs/>
-                <w:color w:val="000000"/>
-                <w:sz w:val="20"/>
-                <w:szCs w:val="20"/>
-                <w:lang w:val="es-419" w:eastAsia="es-419"/>
-              </w:rPr>
-              <w:t>Introducir datos de empresa</w:t>
-            </w:r>
-          </w:p>
-          <w:p>
-            <w:pPr>
-              <w:widowControl w:val="0"/>
-              <w:spacing w:line="240" w:lineRule="auto"/>
-              <w:rPr>
-                <w:rFonts w:eastAsia="Times New Roman"/>
-                <w:color w:val="000000"/>
-                <w:sz w:val="20"/>
-                <w:szCs w:val="20"/>
-                <w:lang w:val="es-419" w:eastAsia="es-419"/>
-              </w:rPr>
-            </w:pPr>
-            <w:r>
-              <w:rPr>
-                <w:rFonts w:eastAsia="Times New Roman"/>
-                <w:color w:val="000000"/>
-                <w:sz w:val="20"/>
-                <w:szCs w:val="20"/>
-                <w:lang w:val="es-419" w:eastAsia="es-419"/>
-              </w:rPr>
-              <w:t xml:space="preserve">El </w:t>
-            </w:r>
-            <w:r>
-              <w:rPr>
-                <w:rFonts w:eastAsia="Times New Roman"/>
-                <w:color w:val="000000"/>
-                <w:sz w:val="20"/>
-                <w:szCs w:val="20"/>
-                <w:lang w:val="es-419" w:eastAsia="es-419"/>
-              </w:rPr>
-              <w:t>administrador introduce los datos de la empresa según cada caso.</w:t>
-            </w:r>
-          </w:p>
-          <w:p>
-            <w:pPr>
-              <w:widowControl w:val="0"/>
-              <w:spacing w:line="240" w:lineRule="auto"/>
-              <w:rPr>
-                <w:rFonts w:eastAsia="Times New Roman"/>
-                <w:color w:val="000000"/>
-                <w:sz w:val="20"/>
-                <w:szCs w:val="20"/>
-                <w:lang w:val="es-419" w:eastAsia="es-419"/>
-              </w:rPr>
-            </w:pPr>
-            <w:r>
-              <w:rPr>
-                <w:rFonts w:eastAsia="Times New Roman"/>
-                <w:b/>
-                <w:bCs/>
-                <w:color w:val="000000"/>
-                <w:sz w:val="20"/>
-                <w:szCs w:val="20"/>
-                <w:lang w:val="es-419" w:eastAsia="es-419"/>
-              </w:rPr>
-              <w:t>3</w:t>
-            </w:r>
-            <w:r>
-              <w:rPr>
-                <w:rFonts w:eastAsia="Times New Roman"/>
-                <w:b/>
-                <w:bCs/>
-                <w:color w:val="000000"/>
-                <w:sz w:val="20"/>
-                <w:szCs w:val="20"/>
-                <w:lang w:val="es-419" w:eastAsia="es-419"/>
-              </w:rPr>
-              <w:t xml:space="preserve">. </w:t>
-            </w:r>
-            <w:r>
-              <w:rPr>
-                <w:rFonts w:eastAsia="Times New Roman"/>
-                <w:b/>
-                <w:bCs/>
-                <w:color w:val="000000"/>
-                <w:sz w:val="20"/>
-                <w:szCs w:val="20"/>
-                <w:lang w:val="es-419" w:eastAsia="es-419"/>
-              </w:rPr>
-              <w:t>Validación de los datos introducidos</w:t>
-            </w:r>
-          </w:p>
-          <w:p>
-            <w:pPr>
-              <w:widowControl w:val="0"/>
-              <w:spacing w:line="240" w:lineRule="auto"/>
-              <w:rPr>
-                <w:rFonts w:eastAsia="Times New Roman"/>
-                <w:color w:val="000000"/>
-                <w:sz w:val="20"/>
-                <w:szCs w:val="20"/>
-                <w:lang w:val="es-419" w:eastAsia="es-419"/>
-              </w:rPr>
-            </w:pPr>
-            <w:r>
-              <w:rPr>
-                <w:rFonts w:eastAsia="Times New Roman"/>
-                <w:color w:val="000000"/>
-                <w:sz w:val="20"/>
-                <w:szCs w:val="20"/>
-                <w:lang w:val="es-419" w:eastAsia="es-419"/>
-              </w:rPr>
-              <w:t>Se verifican los datos introducidos en el registro de la empresa.</w:t>
-            </w:r>
-          </w:p>
-        </w:tc>
-      </w:tr>
-      <w:tr>
-        <w:trPr>
-          <w:trHeight w:val="210"/>
-        </w:trPr>
-        <w:tc>
-          <w:tcPr>
-            <w:tcW w:w="1625" w:type="dxa"/>
-            <w:tcBorders>
-              <w:top w:val="outset" w:sz="6" w:space="0" w:color="000000"/>
-              <w:left w:val="outset" w:sz="6" w:space="0" w:color="000000"/>
-              <w:bottom w:val="outset" w:sz="6" w:space="0" w:color="000000"/>
-              <w:right w:val="outset" w:sz="6" w:space="0" w:color="000000"/>
-            </w:tcBorders>
-            <w:shd w:val="clear" w:color="auto" w:fill="335577"/>
-          </w:tcPr>
-          <w:p>
-            <w:pPr>
-              <w:widowControl w:val="0"/>
-              <w:spacing w:line="240" w:lineRule="auto"/>
-              <w:rPr>
-                <w:rFonts w:eastAsia="Times New Roman"/>
-                <w:color w:val="000000"/>
-                <w:sz w:val="20"/>
-                <w:szCs w:val="20"/>
-                <w:lang w:val="es-419" w:eastAsia="es-419"/>
-              </w:rPr>
-            </w:pPr>
-            <w:r>
-              <w:rPr>
-                <w:rFonts w:eastAsia="Times New Roman"/>
-                <w:b/>
-                <w:bCs/>
-                <w:color w:val="FFFFFF"/>
-                <w:sz w:val="20"/>
-                <w:szCs w:val="20"/>
-                <w:lang w:val="es-419" w:eastAsia="es-419"/>
-              </w:rPr>
-              <w:t>Flujos alternos</w:t>
-            </w:r>
-          </w:p>
-        </w:tc>
-        <w:tc>
-          <w:tcPr>
-            <w:tcW w:w="8852" w:type="dxa"/>
-            <w:tcBorders>
-              <w:top w:val="outset" w:sz="6" w:space="0" w:color="000000"/>
-              <w:left w:val="outset" w:sz="6" w:space="0" w:color="000000"/>
-              <w:bottom w:val="outset" w:sz="6" w:space="0" w:color="000000"/>
-              <w:right w:val="outset" w:sz="6" w:space="0" w:color="000000"/>
-            </w:tcBorders>
-            <w:shd w:val="clear" w:color="auto" w:fill="FFFFFF"/>
-          </w:tcPr>
-          <w:p>
-            <w:pPr>
-              <w:widowControl w:val="0"/>
-              <w:spacing w:line="240" w:lineRule="auto"/>
-              <w:rPr>
-                <w:rFonts w:eastAsia="Times New Roman"/>
-                <w:color w:val="000000"/>
-                <w:sz w:val="20"/>
-                <w:szCs w:val="20"/>
-                <w:lang w:val="es-419" w:eastAsia="es-419"/>
-              </w:rPr>
-            </w:pPr>
-          </w:p>
-        </w:tc>
-      </w:tr>
-      <w:tr>
-        <w:trPr>
-          <w:trHeight w:val="210"/>
-        </w:trPr>
-        <w:tc>
-          <w:tcPr>
-            <w:tcW w:w="1625" w:type="dxa"/>
-            <w:tcBorders>
-              <w:top w:val="outset" w:sz="6" w:space="0" w:color="000000"/>
-              <w:left w:val="outset" w:sz="6" w:space="0" w:color="000000"/>
-              <w:bottom w:val="outset" w:sz="6" w:space="0" w:color="000000"/>
-              <w:right w:val="outset" w:sz="6" w:space="0" w:color="000000"/>
-            </w:tcBorders>
-            <w:shd w:val="clear" w:color="auto" w:fill="335577"/>
-          </w:tcPr>
-          <w:p>
-            <w:pPr>
-              <w:widowControl w:val="0"/>
-              <w:spacing w:line="240" w:lineRule="auto"/>
-              <w:rPr>
-                <w:rFonts w:eastAsia="Times New Roman"/>
-                <w:color w:val="000000"/>
-                <w:sz w:val="20"/>
-                <w:szCs w:val="20"/>
-                <w:lang w:val="es-419" w:eastAsia="es-419"/>
-              </w:rPr>
-            </w:pPr>
-            <w:r>
-              <w:rPr>
-                <w:rFonts w:eastAsia="Times New Roman"/>
-                <w:b/>
-                <w:bCs/>
-                <w:color w:val="FFFFFF"/>
-                <w:sz w:val="20"/>
-                <w:szCs w:val="20"/>
-                <w:lang w:val="es-419" w:eastAsia="es-419"/>
-              </w:rPr>
-              <w:t>Precondiciones</w:t>
-            </w:r>
-          </w:p>
-        </w:tc>
-        <w:tc>
-          <w:tcPr>
-            <w:tcW w:w="8852" w:type="dxa"/>
-            <w:tcBorders>
-              <w:top w:val="outset" w:sz="6" w:space="0" w:color="000000"/>
-              <w:left w:val="outset" w:sz="6" w:space="0" w:color="000000"/>
-              <w:bottom w:val="outset" w:sz="6" w:space="0" w:color="000000"/>
-              <w:right w:val="outset" w:sz="6" w:space="0" w:color="000000"/>
-            </w:tcBorders>
-            <w:shd w:val="clear" w:color="auto" w:fill="FFFFFF"/>
-          </w:tcPr>
-          <w:p>
-            <w:pPr>
-              <w:widowControl w:val="0"/>
-              <w:spacing w:line="240" w:lineRule="auto"/>
-              <w:rPr>
-                <w:rFonts w:eastAsia="Times New Roman"/>
+          </w:p>
+        </w:tc>
+      </w:tr>
+      <w:tr>
+        <w:trPr>
+          <w:trHeight w:val="210"/>
+        </w:trPr>
+        <w:tc>
+          <w:tcPr>
+            <w:tcW w:w="1625" w:type="dxa"/>
+            <w:tcBorders>
+              <w:top w:val="outset" w:sz="6" w:space="0" w:color="000000"/>
+              <w:left w:val="outset" w:sz="6" w:space="0" w:color="000000"/>
+              <w:bottom w:val="outset" w:sz="6" w:space="0" w:color="000000"/>
+              <w:right w:val="outset" w:sz="6" w:space="0" w:color="000000"/>
+            </w:tcBorders>
+            <w:shd w:val="clear" w:color="auto" w:fill="335577"/>
+          </w:tcPr>
+          <w:p>
+            <w:pPr>
+              <w:widowControl w:val="0"/>
+              <w:spacing w:line="240" w:lineRule="auto"/>
+              <w:rPr>
+                <w:rFonts w:eastAsia="Times New Roman"/>
+                <w:color w:val="000000"/>
+                <w:sz w:val="20"/>
+                <w:szCs w:val="20"/>
+                <w:lang w:val="es-419" w:eastAsia="es-419"/>
+              </w:rPr>
+            </w:pPr>
+            <w:r>
+              <w:rPr>
+                <w:rFonts w:eastAsia="Times New Roman"/>
+                <w:b/>
+                <w:bCs/>
+                <w:color w:val="FFFFFF"/>
+                <w:sz w:val="20"/>
+                <w:szCs w:val="20"/>
+                <w:lang w:val="es-419" w:eastAsia="es-419"/>
+              </w:rPr>
+              <w:t>Postcondiciones</w:t>
+            </w:r>
+          </w:p>
+        </w:tc>
+        <w:tc>
+          <w:tcPr>
+            <w:tcW w:w="8852" w:type="dxa"/>
+            <w:tcBorders>
+              <w:top w:val="outset" w:sz="6" w:space="0" w:color="000000"/>
+              <w:left w:val="outset" w:sz="6" w:space="0" w:color="000000"/>
+              <w:bottom w:val="outset" w:sz="6" w:space="0" w:color="000000"/>
+              <w:right w:val="outset" w:sz="6" w:space="0" w:color="000000"/>
+            </w:tcBorders>
+            <w:shd w:val="clear" w:color="auto" w:fill="FFFFFF"/>
+          </w:tcPr>
+          <w:p>
+            <w:pPr>
+              <w:widowControl w:val="0"/>
+              <w:spacing w:line="240" w:lineRule="auto"/>
+              <w:rPr>
+                <w:rFonts w:eastAsia="Times New Roman"/>
+                <w:b/>
+                <w:bCs/>
                 <w:color w:val="000000"/>
                 <w:sz w:val="20"/>
                 <w:szCs w:val="20"/>
@@ -2314,27 +2478,30 @@
                 <w:szCs w:val="20"/>
                 <w:lang w:val="es-419" w:eastAsia="es-419"/>
               </w:rPr>
-              <w:t>Tener los datos y logo de la empresa a operar</w:t>
-            </w:r>
-            <w:r>
-              <w:rPr>
-                <w:rFonts w:eastAsia="Times New Roman"/>
-                <w:color w:val="000000"/>
-                <w:sz w:val="20"/>
-                <w:szCs w:val="20"/>
-                <w:lang w:val="es-419" w:eastAsia="es-419"/>
-              </w:rPr>
-              <w:br/>
-            </w:r>
-            <w:r>
-              <w:rPr>
-                <w:rFonts w:eastAsia="Times New Roman"/>
-                <w:color w:val="000000"/>
-                <w:sz w:val="20"/>
-                <w:szCs w:val="20"/>
-                <w:lang w:val="es-419" w:eastAsia="es-419"/>
-              </w:rPr>
-              <w:t>El administrador debe tener los últimos datos de la empresa, así como el logo de esta a la mano</w:t>
+              <w:t>Validación de datos introducidos</w:t>
+            </w:r>
+          </w:p>
+          <w:p>
+            <w:pPr>
+              <w:widowControl w:val="0"/>
+              <w:spacing w:line="240" w:lineRule="auto"/>
+              <w:rPr>
+                <w:rFonts w:eastAsia="Times New Roman"/>
+                <w:color w:val="000000"/>
+                <w:sz w:val="20"/>
+                <w:szCs w:val="20"/>
+                <w:lang w:val="es-MX" w:eastAsia="es-419"/>
+              </w:rPr>
+            </w:pPr>
+            <w:r>
+              <w:rPr>
+                <w:rFonts w:eastAsia="Times New Roman"/>
+                <w:color w:val="000000"/>
+                <w:sz w:val="20"/>
+                <w:szCs w:val="20"/>
+                <w:lang w:val="es-419" w:eastAsia="es-419"/>
+              </w:rPr>
+              <w:t>El sistema muestra una pantalla de validación al administrador sobre los datos introducidos</w:t>
             </w:r>
             <w:r>
               <w:rPr>
@@ -2386,132 +2553,6 @@
                 <w:szCs w:val="20"/>
                 <w:lang w:val="es-419" w:eastAsia="es-419"/>
               </w:rPr>
-              <w:t>Postcondiciones</w:t>
-            </w:r>
-          </w:p>
-        </w:tc>
-        <w:tc>
-          <w:tcPr>
-            <w:tcW w:w="8852" w:type="dxa"/>
-            <w:tcBorders>
-              <w:top w:val="outset" w:sz="6" w:space="0" w:color="000000"/>
-              <w:left w:val="outset" w:sz="6" w:space="0" w:color="000000"/>
-              <w:bottom w:val="outset" w:sz="6" w:space="0" w:color="000000"/>
-              <w:right w:val="outset" w:sz="6" w:space="0" w:color="000000"/>
-            </w:tcBorders>
-            <w:shd w:val="clear" w:color="auto" w:fill="FFFFFF"/>
-          </w:tcPr>
-          <w:p>
-            <w:pPr>
-              <w:widowControl w:val="0"/>
-              <w:spacing w:line="240" w:lineRule="auto"/>
-              <w:rPr>
-                <w:rFonts w:eastAsia="Times New Roman"/>
-                <w:b/>
-                <w:bCs/>
-                <w:color w:val="000000"/>
-                <w:sz w:val="20"/>
-                <w:szCs w:val="20"/>
-                <w:lang w:val="es-419" w:eastAsia="es-419"/>
-              </w:rPr>
-            </w:pPr>
-            <w:r>
-              <w:rPr>
-                <w:rFonts w:eastAsia="Times New Roman"/>
-                <w:b/>
-                <w:bCs/>
-                <w:color w:val="000000"/>
-                <w:sz w:val="20"/>
-                <w:szCs w:val="20"/>
-                <w:lang w:val="es-419" w:eastAsia="es-419"/>
-              </w:rPr>
-              <w:t xml:space="preserve">1. </w:t>
-            </w:r>
-            <w:r>
-              <w:rPr>
-                <w:rFonts w:eastAsia="Times New Roman"/>
-                <w:b/>
-                <w:bCs/>
-                <w:color w:val="000000"/>
-                <w:sz w:val="20"/>
-                <w:szCs w:val="20"/>
-                <w:lang w:val="es-419" w:eastAsia="es-419"/>
-              </w:rPr>
-              <w:t>Validación de datos introducidos</w:t>
-            </w:r>
-          </w:p>
-          <w:p>
-            <w:pPr>
-              <w:widowControl w:val="0"/>
-              <w:spacing w:line="240" w:lineRule="auto"/>
-              <w:rPr>
-                <w:rFonts w:eastAsia="Times New Roman"/>
-                <w:color w:val="000000"/>
-                <w:sz w:val="20"/>
-                <w:szCs w:val="20"/>
-                <w:lang w:val="es-MX" w:eastAsia="es-419"/>
-              </w:rPr>
-            </w:pPr>
-            <w:r>
-              <w:rPr>
-                <w:rFonts w:eastAsia="Times New Roman"/>
-                <w:color w:val="000000"/>
-                <w:sz w:val="20"/>
-                <w:szCs w:val="20"/>
-                <w:lang w:val="es-419" w:eastAsia="es-419"/>
-              </w:rPr>
-              <w:t>El sistema muestra una pantalla de validación al administrador sobre los datos introducidos</w:t>
-            </w:r>
-            <w:r>
-              <w:rPr>
-                <w:rFonts w:eastAsia="Times New Roman"/>
-                <w:color w:val="000000"/>
-                <w:sz w:val="20"/>
-                <w:szCs w:val="20"/>
-                <w:lang w:val="es-419" w:eastAsia="es-419"/>
-              </w:rPr>
-              <w:t>.</w:t>
-            </w:r>
-          </w:p>
-        </w:tc>
-      </w:tr>
-      <w:tr>
-        <w:trPr>
-          <w:trHeight w:val="210"/>
-        </w:trPr>
-        <w:tc>
-          <w:tcPr>
-            <w:tcW w:w="1625" w:type="dxa"/>
-            <w:tcBorders>
-              <w:top w:val="outset" w:sz="6" w:space="0" w:color="000000"/>
-              <w:left w:val="outset" w:sz="6" w:space="0" w:color="000000"/>
-              <w:bottom w:val="outset" w:sz="6" w:space="0" w:color="000000"/>
-              <w:right w:val="outset" w:sz="6" w:space="0" w:color="000000"/>
-            </w:tcBorders>
-            <w:shd w:val="clear" w:color="auto" w:fill="335577"/>
-          </w:tcPr>
-          <w:p>
-            <w:pPr>
-              <w:widowControl w:val="0"/>
-              <w:spacing w:line="240" w:lineRule="auto"/>
-              <w:rPr>
-                <w:rFonts w:eastAsia="Times New Roman"/>
-                <w:color w:val="000000"/>
-                <w:sz w:val="20"/>
-                <w:szCs w:val="20"/>
-                <w:lang w:val="es-419" w:eastAsia="es-419"/>
-              </w:rPr>
-            </w:pPr>
-            <w:r>
-              <w:rPr>
-                <w:rFonts w:eastAsia="Times New Roman"/>
-                <w:b/>
-                <w:bCs/>
-                <w:color w:val="FFFFFF"/>
-                <w:sz w:val="20"/>
-                <w:szCs w:val="20"/>
-                <w:lang w:val="es-419" w:eastAsia="es-419"/>
-              </w:rPr>
               <w:t>Requerimientos trazados</w:t>
             </w:r>
           </w:p>
@@ -2683,19 +2724,7 @@
                 <w:szCs w:val="20"/>
                 <w:lang w:val="es-419" w:eastAsia="es-419"/>
               </w:rPr>
-              <w:t>1. Actualización de software</w:t>
-            </w:r>
-            <w:r>
-              <w:rPr>
-                <w:rFonts w:eastAsia="Times New Roman"/>
-                <w:b/>
-                <w:bCs/>
-                <w:color w:val="000000"/>
-                <w:sz w:val="20"/>
-                <w:szCs w:val="20"/>
-                <w:lang w:val="es-419" w:eastAsia="es-419"/>
-              </w:rPr>
-              <w:t xml:space="preserve"> </w:t>
+              <w:t xml:space="preserve">1. Actualización de software </w:t>
             </w:r>
           </w:p>
           <w:p>
@@ -2853,7 +2882,7 @@
       <w:pPr>
         <w:pStyle w:val="Ttulo2"/>
       </w:pPr>
-      <w:bookmarkStart w:id="2" w:name="_Toc68091726"/>
+      <w:bookmarkStart w:id="2" w:name="_Toc68111392"/>
       <w:r>
         <w:lastRenderedPageBreak/>
         <w:t>CU002 – Consultar Empresa</w:t>
@@ -3695,7 +3724,7 @@
       <w:pPr>
         <w:pStyle w:val="Ttulo2"/>
       </w:pPr>
-      <w:bookmarkStart w:id="3" w:name="_Toc68091727"/>
+      <w:bookmarkStart w:id="3" w:name="_Toc68111393"/>
       <w:r>
         <w:lastRenderedPageBreak/>
         <w:t>CU003 – Checar Entrada</w:t>
@@ -4543,7 +4572,7 @@
       <w:pPr>
         <w:pStyle w:val="Ttulo2"/>
       </w:pPr>
-      <w:bookmarkStart w:id="4" w:name="_Toc68091728"/>
+      <w:bookmarkStart w:id="4" w:name="_Toc68111394"/>
       <w:r>
         <w:lastRenderedPageBreak/>
         <w:t>CU004 – Checar Salida</w:t>
@@ -5391,7 +5420,7 @@
       <w:pPr>
         <w:pStyle w:val="Ttulo2"/>
       </w:pPr>
-      <w:bookmarkStart w:id="5" w:name="_Toc68091729"/>
+      <w:bookmarkStart w:id="5" w:name="_Toc68111395"/>
       <w:r>
         <w:lastRenderedPageBreak/>
         <w:t>CU005 – Registrar Empleado</w:t>
@@ -6239,7 +6268,7 @@
       <w:pPr>
         <w:pStyle w:val="Ttulo2"/>
       </w:pPr>
-      <w:bookmarkStart w:id="6" w:name="_Toc68091730"/>
+      <w:bookmarkStart w:id="6" w:name="_Toc68111396"/>
       <w:r>
         <w:lastRenderedPageBreak/>
         <w:t>CU006 – Consultar Empleado</w:t>
@@ -7087,7 +7116,7 @@
       <w:pPr>
         <w:pStyle w:val="Ttulo2"/>
       </w:pPr>
-      <w:bookmarkStart w:id="7" w:name="_Toc68091731"/>
+      <w:bookmarkStart w:id="7" w:name="_Toc68111397"/>
       <w:r>
         <w:lastRenderedPageBreak/>
         <w:t>CU007 – Modificar Empleado</w:t>
@@ -7935,7 +7964,7 @@
       <w:pPr>
         <w:pStyle w:val="Ttulo2"/>
       </w:pPr>
-      <w:bookmarkStart w:id="8" w:name="_Toc68091732"/>
+      <w:bookmarkStart w:id="8" w:name="_Toc68111398"/>
       <w:r>
         <w:lastRenderedPageBreak/>
         <w:t>CU008 – Eliminar Empleado</w:t>
@@ -8783,7 +8812,7 @@
       <w:pPr>
         <w:pStyle w:val="Ttulo2"/>
       </w:pPr>
-      <w:bookmarkStart w:id="9" w:name="_Toc68091733"/>
+      <w:bookmarkStart w:id="9" w:name="_Toc68111399"/>
       <w:r>
         <w:lastRenderedPageBreak/>
         <w:t>CU009 – Modificar Empresa</w:t>
@@ -9631,7 +9660,7 @@
       <w:pPr>
         <w:pStyle w:val="Ttulo2"/>
       </w:pPr>
-      <w:bookmarkStart w:id="10" w:name="_Toc68091734"/>
+      <w:bookmarkStart w:id="10" w:name="_Toc68111400"/>
       <w:r>
         <w:lastRenderedPageBreak/>
         <w:t>CU010 – Agregar Día Feriado</w:t>
@@ -10479,7 +10508,7 @@
       <w:pPr>
         <w:pStyle w:val="Ttulo2"/>
       </w:pPr>
-      <w:bookmarkStart w:id="11" w:name="_Toc68091735"/>
+      <w:bookmarkStart w:id="11" w:name="_Toc68111401"/>
       <w:r>
         <w:lastRenderedPageBreak/>
         <w:t>CU011 – Consultar Días Feriados</w:t>
@@ -11327,7 +11356,7 @@
       <w:pPr>
         <w:pStyle w:val="Ttulo2"/>
       </w:pPr>
-      <w:bookmarkStart w:id="12" w:name="_Toc68091736"/>
+      <w:bookmarkStart w:id="12" w:name="_Toc68111402"/>
       <w:r>
         <w:lastRenderedPageBreak/>
         <w:t>CU012 – Eliminar Día Feriado</w:t>
@@ -12175,7 +12204,7 @@
       <w:pPr>
         <w:pStyle w:val="Ttulo2"/>
       </w:pPr>
-      <w:bookmarkStart w:id="13" w:name="_Toc68091737"/>
+      <w:bookmarkStart w:id="13" w:name="_Toc68111403"/>
       <w:r>
         <w:lastRenderedPageBreak/>
         <w:t>CU013 – Agregar Día Excepción</w:t>
@@ -13026,7 +13055,7 @@
       <w:pPr>
         <w:pStyle w:val="Ttulo2"/>
       </w:pPr>
-      <w:bookmarkStart w:id="14" w:name="_Toc68091738"/>
+      <w:bookmarkStart w:id="14" w:name="_Toc68111404"/>
       <w:r>
         <w:lastRenderedPageBreak/>
         <w:t>CU014 – Consultar Día Excepción</w:t>
@@ -13874,7 +13903,7 @@
       <w:pPr>
         <w:pStyle w:val="Ttulo2"/>
       </w:pPr>
-      <w:bookmarkStart w:id="15" w:name="_Toc68091739"/>
+      <w:bookmarkStart w:id="15" w:name="_Toc68111405"/>
       <w:r>
         <w:lastRenderedPageBreak/>
         <w:t>CU015 – Eliminar Día Excepción</w:t>
@@ -14722,7 +14751,7 @@
       <w:pPr>
         <w:pStyle w:val="Ttulo2"/>
       </w:pPr>
-      <w:bookmarkStart w:id="16" w:name="_Toc68091740"/>
+      <w:bookmarkStart w:id="16" w:name="_Toc68111406"/>
       <w:r>
         <w:lastRenderedPageBreak/>
         <w:t>CU016 – Iniciar Sesión</w:t>
@@ -15570,7 +15599,7 @@
       <w:pPr>
         <w:pStyle w:val="Ttulo2"/>
       </w:pPr>
-      <w:bookmarkStart w:id="17" w:name="_Toc68091741"/>
+      <w:bookmarkStart w:id="17" w:name="_Toc68111407"/>
       <w:r>
         <w:lastRenderedPageBreak/>
         <w:t>CU017 – Cerrar Sesión</w:t>
@@ -16399,6 +16428,858 @@
         </w:tc>
       </w:tr>
     </w:tbl>
+    <w:p/>
+    <w:p>
+      <w:pPr>
+        <w:spacing w:line="240" w:lineRule="auto"/>
+      </w:pPr>
+      <w:r>
+        <w:br w:type="page"/>
+      </w:r>
+    </w:p>
+    <w:p>
+      <w:pPr>
+        <w:pStyle w:val="Ttulo2"/>
+      </w:pPr>
+      <w:bookmarkStart w:id="18" w:name="_Toc68111408"/>
+      <w:r>
+        <w:lastRenderedPageBreak/>
+        <w:t>CU01</w:t>
+      </w:r>
+      <w:r>
+        <w:t>8</w:t>
+      </w:r>
+      <w:r>
+        <w:t xml:space="preserve"> –</w:t>
+      </w:r>
+      <w:r>
+        <w:t xml:space="preserve"> Reestablecer Contraseña</w:t>
+      </w:r>
+      <w:bookmarkEnd w:id="18"/>
+    </w:p>
+    <w:tbl>
+      <w:tblPr>
+        <w:tblW w:w="10477" w:type="dxa"/>
+        <w:tblInd w:w="15" w:type="dxa"/>
+        <w:tblLayout w:type="fixed"/>
+        <w:tblCellMar>
+          <w:top w:w="15" w:type="dxa"/>
+          <w:left w:w="22" w:type="dxa"/>
+          <w:bottom w:w="15" w:type="dxa"/>
+          <w:right w:w="22" w:type="dxa"/>
+        </w:tblCellMar>
+        <w:tblLook w:val="04A0" w:firstRow="1" w:lastRow="0" w:firstColumn="1" w:lastColumn="0" w:noHBand="0" w:noVBand="1"/>
+      </w:tblPr>
+      <w:tblGrid>
+        <w:gridCol w:w="1625"/>
+        <w:gridCol w:w="8852"/>
+      </w:tblGrid>
+      <w:tr>
+        <w:trPr>
+          <w:trHeight w:val="210"/>
+        </w:trPr>
+        <w:tc>
+          <w:tcPr>
+            <w:tcW w:w="1625" w:type="dxa"/>
+            <w:tcBorders>
+              <w:top w:val="outset" w:sz="6" w:space="0" w:color="000000"/>
+              <w:left w:val="outset" w:sz="6" w:space="0" w:color="000000"/>
+              <w:bottom w:val="outset" w:sz="6" w:space="0" w:color="000000"/>
+              <w:right w:val="outset" w:sz="6" w:space="0" w:color="000000"/>
+            </w:tcBorders>
+            <w:shd w:val="clear" w:color="auto" w:fill="335577"/>
+          </w:tcPr>
+          <w:p>
+            <w:pPr>
+              <w:widowControl w:val="0"/>
+              <w:spacing w:line="240" w:lineRule="auto"/>
+              <w:rPr>
+                <w:rFonts w:eastAsia="Times New Roman"/>
+                <w:color w:val="000000"/>
+                <w:sz w:val="20"/>
+                <w:szCs w:val="20"/>
+                <w:lang w:val="es-419" w:eastAsia="es-419"/>
+              </w:rPr>
+            </w:pPr>
+            <w:r>
+              <w:rPr>
+                <w:rFonts w:eastAsia="Times New Roman"/>
+                <w:b/>
+                <w:bCs/>
+                <w:color w:val="FFFFFF"/>
+                <w:sz w:val="20"/>
+                <w:szCs w:val="20"/>
+                <w:lang w:val="es-419" w:eastAsia="es-419"/>
+              </w:rPr>
+              <w:t>Caso de Uso</w:t>
+            </w:r>
+          </w:p>
+        </w:tc>
+        <w:tc>
+          <w:tcPr>
+            <w:tcW w:w="8852" w:type="dxa"/>
+            <w:tcBorders>
+              <w:top w:val="outset" w:sz="6" w:space="0" w:color="000000"/>
+              <w:left w:val="outset" w:sz="6" w:space="0" w:color="000000"/>
+              <w:bottom w:val="outset" w:sz="6" w:space="0" w:color="000000"/>
+              <w:right w:val="outset" w:sz="6" w:space="0" w:color="000000"/>
+            </w:tcBorders>
+            <w:shd w:val="clear" w:color="auto" w:fill="FFFFFF"/>
+          </w:tcPr>
+          <w:p>
+            <w:pPr>
+              <w:widowControl w:val="0"/>
+              <w:spacing w:line="240" w:lineRule="auto"/>
+              <w:rPr>
+                <w:rFonts w:eastAsia="Times New Roman"/>
+                <w:color w:val="000000"/>
+                <w:sz w:val="20"/>
+                <w:szCs w:val="20"/>
+                <w:lang w:val="es-419" w:eastAsia="es-419"/>
+              </w:rPr>
+            </w:pPr>
+          </w:p>
+        </w:tc>
+      </w:tr>
+      <w:tr>
+        <w:trPr>
+          <w:trHeight w:val="210"/>
+        </w:trPr>
+        <w:tc>
+          <w:tcPr>
+            <w:tcW w:w="1625" w:type="dxa"/>
+            <w:tcBorders>
+              <w:top w:val="outset" w:sz="6" w:space="0" w:color="000000"/>
+              <w:left w:val="outset" w:sz="6" w:space="0" w:color="000000"/>
+              <w:bottom w:val="outset" w:sz="6" w:space="0" w:color="000000"/>
+              <w:right w:val="outset" w:sz="6" w:space="0" w:color="000000"/>
+            </w:tcBorders>
+            <w:shd w:val="clear" w:color="auto" w:fill="335577"/>
+          </w:tcPr>
+          <w:p>
+            <w:pPr>
+              <w:widowControl w:val="0"/>
+              <w:spacing w:line="240" w:lineRule="auto"/>
+              <w:rPr>
+                <w:rFonts w:eastAsia="Times New Roman"/>
+                <w:color w:val="000000"/>
+                <w:sz w:val="20"/>
+                <w:szCs w:val="20"/>
+                <w:lang w:val="es-419" w:eastAsia="es-419"/>
+              </w:rPr>
+            </w:pPr>
+            <w:r>
+              <w:rPr>
+                <w:rFonts w:eastAsia="Times New Roman"/>
+                <w:b/>
+                <w:bCs/>
+                <w:color w:val="FFFFFF"/>
+                <w:sz w:val="20"/>
+                <w:szCs w:val="20"/>
+                <w:lang w:val="es-419" w:eastAsia="es-419"/>
+              </w:rPr>
+              <w:t>Fuentes</w:t>
+            </w:r>
+          </w:p>
+        </w:tc>
+        <w:tc>
+          <w:tcPr>
+            <w:tcW w:w="8852" w:type="dxa"/>
+            <w:tcBorders>
+              <w:top w:val="outset" w:sz="6" w:space="0" w:color="000000"/>
+              <w:left w:val="outset" w:sz="6" w:space="0" w:color="000000"/>
+              <w:bottom w:val="outset" w:sz="6" w:space="0" w:color="000000"/>
+              <w:right w:val="outset" w:sz="6" w:space="0" w:color="000000"/>
+            </w:tcBorders>
+            <w:shd w:val="clear" w:color="auto" w:fill="FFFFFF"/>
+          </w:tcPr>
+          <w:p>
+            <w:pPr>
+              <w:widowControl w:val="0"/>
+              <w:spacing w:line="240" w:lineRule="auto"/>
+              <w:rPr>
+                <w:rFonts w:eastAsia="Times New Roman"/>
+                <w:color w:val="000000"/>
+                <w:sz w:val="20"/>
+                <w:szCs w:val="20"/>
+                <w:lang w:val="es-419" w:eastAsia="es-419"/>
+              </w:rPr>
+            </w:pPr>
+          </w:p>
+        </w:tc>
+      </w:tr>
+      <w:tr>
+        <w:trPr>
+          <w:trHeight w:val="210"/>
+        </w:trPr>
+        <w:tc>
+          <w:tcPr>
+            <w:tcW w:w="1625" w:type="dxa"/>
+            <w:tcBorders>
+              <w:top w:val="outset" w:sz="6" w:space="0" w:color="000000"/>
+              <w:left w:val="outset" w:sz="6" w:space="0" w:color="000000"/>
+              <w:bottom w:val="outset" w:sz="6" w:space="0" w:color="000000"/>
+              <w:right w:val="outset" w:sz="6" w:space="0" w:color="000000"/>
+            </w:tcBorders>
+            <w:shd w:val="clear" w:color="auto" w:fill="335577"/>
+          </w:tcPr>
+          <w:p>
+            <w:pPr>
+              <w:widowControl w:val="0"/>
+              <w:spacing w:line="240" w:lineRule="auto"/>
+              <w:rPr>
+                <w:rFonts w:eastAsia="Times New Roman"/>
+                <w:color w:val="000000"/>
+                <w:sz w:val="20"/>
+                <w:szCs w:val="20"/>
+                <w:lang w:val="es-419" w:eastAsia="es-419"/>
+              </w:rPr>
+            </w:pPr>
+            <w:r>
+              <w:rPr>
+                <w:rFonts w:eastAsia="Times New Roman"/>
+                <w:b/>
+                <w:bCs/>
+                <w:color w:val="FFFFFF"/>
+                <w:sz w:val="20"/>
+                <w:szCs w:val="20"/>
+                <w:lang w:val="es-419" w:eastAsia="es-419"/>
+              </w:rPr>
+              <w:t>Actor</w:t>
+            </w:r>
+          </w:p>
+        </w:tc>
+        <w:tc>
+          <w:tcPr>
+            <w:tcW w:w="8852" w:type="dxa"/>
+            <w:tcBorders>
+              <w:top w:val="outset" w:sz="6" w:space="0" w:color="000000"/>
+              <w:left w:val="outset" w:sz="6" w:space="0" w:color="000000"/>
+              <w:bottom w:val="outset" w:sz="6" w:space="0" w:color="000000"/>
+              <w:right w:val="outset" w:sz="6" w:space="0" w:color="000000"/>
+            </w:tcBorders>
+            <w:shd w:val="clear" w:color="auto" w:fill="FFFFFF"/>
+          </w:tcPr>
+          <w:p>
+            <w:pPr>
+              <w:widowControl w:val="0"/>
+              <w:spacing w:line="240" w:lineRule="auto"/>
+              <w:rPr>
+                <w:rFonts w:eastAsia="Times New Roman"/>
+                <w:color w:val="000000"/>
+                <w:sz w:val="20"/>
+                <w:szCs w:val="20"/>
+                <w:lang w:val="es-419" w:eastAsia="es-419"/>
+              </w:rPr>
+            </w:pPr>
+          </w:p>
+        </w:tc>
+      </w:tr>
+      <w:tr>
+        <w:trPr>
+          <w:trHeight w:val="210"/>
+        </w:trPr>
+        <w:tc>
+          <w:tcPr>
+            <w:tcW w:w="1625" w:type="dxa"/>
+            <w:tcBorders>
+              <w:top w:val="outset" w:sz="6" w:space="0" w:color="000000"/>
+              <w:left w:val="outset" w:sz="6" w:space="0" w:color="000000"/>
+              <w:bottom w:val="outset" w:sz="6" w:space="0" w:color="000000"/>
+              <w:right w:val="outset" w:sz="6" w:space="0" w:color="000000"/>
+            </w:tcBorders>
+            <w:shd w:val="clear" w:color="auto" w:fill="335577"/>
+          </w:tcPr>
+          <w:p>
+            <w:pPr>
+              <w:widowControl w:val="0"/>
+              <w:spacing w:line="240" w:lineRule="auto"/>
+              <w:rPr>
+                <w:rFonts w:eastAsia="Times New Roman"/>
+                <w:color w:val="000000"/>
+                <w:sz w:val="20"/>
+                <w:szCs w:val="20"/>
+                <w:lang w:val="es-419" w:eastAsia="es-419"/>
+              </w:rPr>
+            </w:pPr>
+            <w:r>
+              <w:rPr>
+                <w:rFonts w:eastAsia="Times New Roman"/>
+                <w:b/>
+                <w:bCs/>
+                <w:color w:val="FFFFFF"/>
+                <w:sz w:val="20"/>
+                <w:szCs w:val="20"/>
+                <w:lang w:val="es-419" w:eastAsia="es-419"/>
+              </w:rPr>
+              <w:t>Descripción</w:t>
+            </w:r>
+          </w:p>
+        </w:tc>
+        <w:tc>
+          <w:tcPr>
+            <w:tcW w:w="8852" w:type="dxa"/>
+            <w:tcBorders>
+              <w:top w:val="outset" w:sz="6" w:space="0" w:color="000000"/>
+              <w:left w:val="outset" w:sz="6" w:space="0" w:color="000000"/>
+              <w:bottom w:val="outset" w:sz="6" w:space="0" w:color="000000"/>
+              <w:right w:val="outset" w:sz="6" w:space="0" w:color="000000"/>
+            </w:tcBorders>
+            <w:shd w:val="clear" w:color="auto" w:fill="FFFFFF"/>
+          </w:tcPr>
+          <w:p>
+            <w:pPr>
+              <w:widowControl w:val="0"/>
+              <w:spacing w:line="240" w:lineRule="auto"/>
+              <w:rPr>
+                <w:rFonts w:eastAsia="Times New Roman" w:cs="Arial"/>
+                <w:color w:val="000000"/>
+                <w:sz w:val="20"/>
+                <w:szCs w:val="20"/>
+                <w:lang w:val="es-419" w:eastAsia="es-419"/>
+              </w:rPr>
+            </w:pPr>
+          </w:p>
+        </w:tc>
+      </w:tr>
+      <w:tr>
+        <w:trPr>
+          <w:trHeight w:val="210"/>
+        </w:trPr>
+        <w:tc>
+          <w:tcPr>
+            <w:tcW w:w="1625" w:type="dxa"/>
+            <w:tcBorders>
+              <w:top w:val="outset" w:sz="6" w:space="0" w:color="000000"/>
+              <w:left w:val="outset" w:sz="6" w:space="0" w:color="000000"/>
+              <w:bottom w:val="outset" w:sz="6" w:space="0" w:color="000000"/>
+              <w:right w:val="outset" w:sz="6" w:space="0" w:color="000000"/>
+            </w:tcBorders>
+            <w:shd w:val="clear" w:color="auto" w:fill="335577"/>
+          </w:tcPr>
+          <w:p>
+            <w:pPr>
+              <w:widowControl w:val="0"/>
+              <w:spacing w:line="240" w:lineRule="auto"/>
+              <w:rPr>
+                <w:rFonts w:eastAsia="Times New Roman"/>
+                <w:color w:val="000000"/>
+                <w:sz w:val="20"/>
+                <w:szCs w:val="20"/>
+                <w:lang w:val="es-419" w:eastAsia="es-419"/>
+              </w:rPr>
+            </w:pPr>
+            <w:r>
+              <w:rPr>
+                <w:rFonts w:eastAsia="Times New Roman"/>
+                <w:b/>
+                <w:bCs/>
+                <w:color w:val="FFFFFF"/>
+                <w:sz w:val="20"/>
+                <w:szCs w:val="20"/>
+                <w:lang w:val="es-419" w:eastAsia="es-419"/>
+              </w:rPr>
+              <w:t>Flujo básico</w:t>
+            </w:r>
+          </w:p>
+        </w:tc>
+        <w:tc>
+          <w:tcPr>
+            <w:tcW w:w="8852" w:type="dxa"/>
+            <w:tcBorders>
+              <w:top w:val="outset" w:sz="6" w:space="0" w:color="000000"/>
+              <w:left w:val="outset" w:sz="6" w:space="0" w:color="000000"/>
+              <w:bottom w:val="outset" w:sz="6" w:space="0" w:color="000000"/>
+              <w:right w:val="outset" w:sz="6" w:space="0" w:color="000000"/>
+            </w:tcBorders>
+            <w:shd w:val="clear" w:color="auto" w:fill="FFFFFF"/>
+          </w:tcPr>
+          <w:p>
+            <w:pPr>
+              <w:widowControl w:val="0"/>
+              <w:spacing w:line="240" w:lineRule="auto"/>
+              <w:rPr>
+                <w:rFonts w:eastAsia="Times New Roman"/>
+                <w:color w:val="000000"/>
+                <w:sz w:val="20"/>
+                <w:szCs w:val="20"/>
+                <w:lang w:val="es-419" w:eastAsia="es-419"/>
+              </w:rPr>
+            </w:pPr>
+          </w:p>
+        </w:tc>
+      </w:tr>
+      <w:tr>
+        <w:trPr>
+          <w:trHeight w:val="210"/>
+        </w:trPr>
+        <w:tc>
+          <w:tcPr>
+            <w:tcW w:w="1625" w:type="dxa"/>
+            <w:tcBorders>
+              <w:top w:val="outset" w:sz="6" w:space="0" w:color="000000"/>
+              <w:left w:val="outset" w:sz="6" w:space="0" w:color="000000"/>
+              <w:bottom w:val="outset" w:sz="6" w:space="0" w:color="000000"/>
+              <w:right w:val="outset" w:sz="6" w:space="0" w:color="000000"/>
+            </w:tcBorders>
+            <w:shd w:val="clear" w:color="auto" w:fill="335577"/>
+          </w:tcPr>
+          <w:p>
+            <w:pPr>
+              <w:widowControl w:val="0"/>
+              <w:spacing w:line="240" w:lineRule="auto"/>
+              <w:rPr>
+                <w:rFonts w:eastAsia="Times New Roman"/>
+                <w:color w:val="000000"/>
+                <w:sz w:val="20"/>
+                <w:szCs w:val="20"/>
+                <w:lang w:val="es-419" w:eastAsia="es-419"/>
+              </w:rPr>
+            </w:pPr>
+            <w:r>
+              <w:rPr>
+                <w:rFonts w:eastAsia="Times New Roman"/>
+                <w:b/>
+                <w:bCs/>
+                <w:color w:val="FFFFFF"/>
+                <w:sz w:val="20"/>
+                <w:szCs w:val="20"/>
+                <w:lang w:val="es-419" w:eastAsia="es-419"/>
+              </w:rPr>
+              <w:t>Flujos alternos</w:t>
+            </w:r>
+          </w:p>
+        </w:tc>
+        <w:tc>
+          <w:tcPr>
+            <w:tcW w:w="8852" w:type="dxa"/>
+            <w:tcBorders>
+              <w:top w:val="outset" w:sz="6" w:space="0" w:color="000000"/>
+              <w:left w:val="outset" w:sz="6" w:space="0" w:color="000000"/>
+              <w:bottom w:val="outset" w:sz="6" w:space="0" w:color="000000"/>
+              <w:right w:val="outset" w:sz="6" w:space="0" w:color="000000"/>
+            </w:tcBorders>
+            <w:shd w:val="clear" w:color="auto" w:fill="FFFFFF"/>
+          </w:tcPr>
+          <w:p>
+            <w:pPr>
+              <w:widowControl w:val="0"/>
+              <w:spacing w:line="240" w:lineRule="auto"/>
+              <w:rPr>
+                <w:rFonts w:eastAsia="Times New Roman"/>
+                <w:color w:val="000000"/>
+                <w:sz w:val="20"/>
+                <w:szCs w:val="20"/>
+                <w:lang w:val="es-419" w:eastAsia="es-419"/>
+              </w:rPr>
+            </w:pPr>
+          </w:p>
+        </w:tc>
+      </w:tr>
+      <w:tr>
+        <w:trPr>
+          <w:trHeight w:val="210"/>
+        </w:trPr>
+        <w:tc>
+          <w:tcPr>
+            <w:tcW w:w="1625" w:type="dxa"/>
+            <w:tcBorders>
+              <w:top w:val="outset" w:sz="6" w:space="0" w:color="000000"/>
+              <w:left w:val="outset" w:sz="6" w:space="0" w:color="000000"/>
+              <w:bottom w:val="outset" w:sz="6" w:space="0" w:color="000000"/>
+              <w:right w:val="outset" w:sz="6" w:space="0" w:color="000000"/>
+            </w:tcBorders>
+            <w:shd w:val="clear" w:color="auto" w:fill="335577"/>
+          </w:tcPr>
+          <w:p>
+            <w:pPr>
+              <w:widowControl w:val="0"/>
+              <w:spacing w:line="240" w:lineRule="auto"/>
+              <w:rPr>
+                <w:rFonts w:eastAsia="Times New Roman"/>
+                <w:color w:val="000000"/>
+                <w:sz w:val="20"/>
+                <w:szCs w:val="20"/>
+                <w:lang w:val="es-419" w:eastAsia="es-419"/>
+              </w:rPr>
+            </w:pPr>
+            <w:r>
+              <w:rPr>
+                <w:rFonts w:eastAsia="Times New Roman"/>
+                <w:b/>
+                <w:bCs/>
+                <w:color w:val="FFFFFF"/>
+                <w:sz w:val="20"/>
+                <w:szCs w:val="20"/>
+                <w:lang w:val="es-419" w:eastAsia="es-419"/>
+              </w:rPr>
+              <w:t>Precondiciones</w:t>
+            </w:r>
+          </w:p>
+        </w:tc>
+        <w:tc>
+          <w:tcPr>
+            <w:tcW w:w="8852" w:type="dxa"/>
+            <w:tcBorders>
+              <w:top w:val="outset" w:sz="6" w:space="0" w:color="000000"/>
+              <w:left w:val="outset" w:sz="6" w:space="0" w:color="000000"/>
+              <w:bottom w:val="outset" w:sz="6" w:space="0" w:color="000000"/>
+              <w:right w:val="outset" w:sz="6" w:space="0" w:color="000000"/>
+            </w:tcBorders>
+            <w:shd w:val="clear" w:color="auto" w:fill="FFFFFF"/>
+          </w:tcPr>
+          <w:p>
+            <w:pPr>
+              <w:widowControl w:val="0"/>
+              <w:spacing w:line="240" w:lineRule="auto"/>
+              <w:rPr>
+                <w:rFonts w:eastAsia="Times New Roman"/>
+                <w:color w:val="000000"/>
+                <w:sz w:val="20"/>
+                <w:szCs w:val="20"/>
+                <w:lang w:val="es-419" w:eastAsia="es-419"/>
+              </w:rPr>
+            </w:pPr>
+          </w:p>
+        </w:tc>
+      </w:tr>
+      <w:tr>
+        <w:trPr>
+          <w:trHeight w:val="210"/>
+        </w:trPr>
+        <w:tc>
+          <w:tcPr>
+            <w:tcW w:w="1625" w:type="dxa"/>
+            <w:tcBorders>
+              <w:top w:val="outset" w:sz="6" w:space="0" w:color="000000"/>
+              <w:left w:val="outset" w:sz="6" w:space="0" w:color="000000"/>
+              <w:bottom w:val="outset" w:sz="6" w:space="0" w:color="000000"/>
+              <w:right w:val="outset" w:sz="6" w:space="0" w:color="000000"/>
+            </w:tcBorders>
+            <w:shd w:val="clear" w:color="auto" w:fill="335577"/>
+          </w:tcPr>
+          <w:p>
+            <w:pPr>
+              <w:widowControl w:val="0"/>
+              <w:spacing w:line="240" w:lineRule="auto"/>
+              <w:rPr>
+                <w:rFonts w:eastAsia="Times New Roman"/>
+                <w:color w:val="000000"/>
+                <w:sz w:val="20"/>
+                <w:szCs w:val="20"/>
+                <w:lang w:val="es-419" w:eastAsia="es-419"/>
+              </w:rPr>
+            </w:pPr>
+            <w:r>
+              <w:rPr>
+                <w:rFonts w:eastAsia="Times New Roman"/>
+                <w:b/>
+                <w:bCs/>
+                <w:color w:val="FFFFFF"/>
+                <w:sz w:val="20"/>
+                <w:szCs w:val="20"/>
+                <w:lang w:val="es-419" w:eastAsia="es-419"/>
+              </w:rPr>
+              <w:t>Postcondiciones</w:t>
+            </w:r>
+          </w:p>
+        </w:tc>
+        <w:tc>
+          <w:tcPr>
+            <w:tcW w:w="8852" w:type="dxa"/>
+            <w:tcBorders>
+              <w:top w:val="outset" w:sz="6" w:space="0" w:color="000000"/>
+              <w:left w:val="outset" w:sz="6" w:space="0" w:color="000000"/>
+              <w:bottom w:val="outset" w:sz="6" w:space="0" w:color="000000"/>
+              <w:right w:val="outset" w:sz="6" w:space="0" w:color="000000"/>
+            </w:tcBorders>
+            <w:shd w:val="clear" w:color="auto" w:fill="FFFFFF"/>
+          </w:tcPr>
+          <w:p>
+            <w:pPr>
+              <w:widowControl w:val="0"/>
+              <w:spacing w:line="240" w:lineRule="auto"/>
+              <w:rPr>
+                <w:rFonts w:eastAsia="Times New Roman"/>
+                <w:color w:val="000000"/>
+                <w:sz w:val="20"/>
+                <w:szCs w:val="20"/>
+                <w:lang w:val="es-MX" w:eastAsia="es-419"/>
+              </w:rPr>
+            </w:pPr>
+          </w:p>
+        </w:tc>
+      </w:tr>
+      <w:tr>
+        <w:trPr>
+          <w:trHeight w:val="210"/>
+        </w:trPr>
+        <w:tc>
+          <w:tcPr>
+            <w:tcW w:w="1625" w:type="dxa"/>
+            <w:tcBorders>
+              <w:top w:val="outset" w:sz="6" w:space="0" w:color="000000"/>
+              <w:left w:val="outset" w:sz="6" w:space="0" w:color="000000"/>
+              <w:bottom w:val="outset" w:sz="6" w:space="0" w:color="000000"/>
+              <w:right w:val="outset" w:sz="6" w:space="0" w:color="000000"/>
+            </w:tcBorders>
+            <w:shd w:val="clear" w:color="auto" w:fill="335577"/>
+          </w:tcPr>
+          <w:p>
+            <w:pPr>
+              <w:widowControl w:val="0"/>
+              <w:spacing w:line="240" w:lineRule="auto"/>
+              <w:rPr>
+                <w:rFonts w:eastAsia="Times New Roman"/>
+                <w:color w:val="000000"/>
+                <w:sz w:val="20"/>
+                <w:szCs w:val="20"/>
+                <w:lang w:val="es-419" w:eastAsia="es-419"/>
+              </w:rPr>
+            </w:pPr>
+            <w:r>
+              <w:rPr>
+                <w:rFonts w:eastAsia="Times New Roman"/>
+                <w:b/>
+                <w:bCs/>
+                <w:color w:val="FFFFFF"/>
+                <w:sz w:val="20"/>
+                <w:szCs w:val="20"/>
+                <w:lang w:val="es-419" w:eastAsia="es-419"/>
+              </w:rPr>
+              <w:t>Requerimientos trazados</w:t>
+            </w:r>
+          </w:p>
+        </w:tc>
+        <w:tc>
+          <w:tcPr>
+            <w:tcW w:w="8852" w:type="dxa"/>
+            <w:tcBorders>
+              <w:top w:val="outset" w:sz="6" w:space="0" w:color="000000"/>
+              <w:left w:val="outset" w:sz="6" w:space="0" w:color="000000"/>
+              <w:bottom w:val="outset" w:sz="6" w:space="0" w:color="000000"/>
+              <w:right w:val="outset" w:sz="6" w:space="0" w:color="000000"/>
+            </w:tcBorders>
+            <w:shd w:val="clear" w:color="auto" w:fill="FFFFFF"/>
+          </w:tcPr>
+          <w:p>
+            <w:pPr>
+              <w:widowControl w:val="0"/>
+              <w:spacing w:line="240" w:lineRule="auto"/>
+              <w:rPr>
+                <w:rFonts w:eastAsia="Times New Roman"/>
+                <w:color w:val="000000"/>
+                <w:sz w:val="20"/>
+                <w:szCs w:val="20"/>
+                <w:lang w:val="es-419" w:eastAsia="es-419"/>
+              </w:rPr>
+            </w:pPr>
+          </w:p>
+        </w:tc>
+      </w:tr>
+      <w:tr>
+        <w:trPr>
+          <w:trHeight w:val="210"/>
+        </w:trPr>
+        <w:tc>
+          <w:tcPr>
+            <w:tcW w:w="1625" w:type="dxa"/>
+            <w:tcBorders>
+              <w:top w:val="outset" w:sz="6" w:space="0" w:color="000000"/>
+              <w:left w:val="outset" w:sz="6" w:space="0" w:color="000000"/>
+              <w:bottom w:val="outset" w:sz="6" w:space="0" w:color="000000"/>
+              <w:right w:val="outset" w:sz="6" w:space="0" w:color="000000"/>
+            </w:tcBorders>
+            <w:shd w:val="clear" w:color="auto" w:fill="335577"/>
+          </w:tcPr>
+          <w:p>
+            <w:pPr>
+              <w:widowControl w:val="0"/>
+              <w:spacing w:line="240" w:lineRule="auto"/>
+              <w:rPr>
+                <w:rFonts w:eastAsia="Times New Roman"/>
+                <w:color w:val="000000"/>
+                <w:sz w:val="20"/>
+                <w:szCs w:val="20"/>
+                <w:lang w:val="es-419" w:eastAsia="es-419"/>
+              </w:rPr>
+            </w:pPr>
+            <w:r>
+              <w:rPr>
+                <w:rFonts w:eastAsia="Times New Roman"/>
+                <w:b/>
+                <w:bCs/>
+                <w:color w:val="FFFFFF"/>
+                <w:sz w:val="20"/>
+                <w:szCs w:val="20"/>
+                <w:lang w:val="es-419" w:eastAsia="es-419"/>
+              </w:rPr>
+              <w:t>Puntos de inclusión</w:t>
+            </w:r>
+          </w:p>
+        </w:tc>
+        <w:tc>
+          <w:tcPr>
+            <w:tcW w:w="8852" w:type="dxa"/>
+            <w:tcBorders>
+              <w:top w:val="outset" w:sz="6" w:space="0" w:color="000000"/>
+              <w:left w:val="outset" w:sz="6" w:space="0" w:color="000000"/>
+              <w:bottom w:val="outset" w:sz="6" w:space="0" w:color="000000"/>
+              <w:right w:val="outset" w:sz="6" w:space="0" w:color="000000"/>
+            </w:tcBorders>
+            <w:shd w:val="clear" w:color="auto" w:fill="FFFFFF"/>
+          </w:tcPr>
+          <w:p>
+            <w:pPr>
+              <w:widowControl w:val="0"/>
+              <w:spacing w:line="240" w:lineRule="auto"/>
+              <w:rPr>
+                <w:rFonts w:eastAsia="Times New Roman"/>
+                <w:color w:val="000000"/>
+                <w:sz w:val="20"/>
+                <w:szCs w:val="20"/>
+                <w:lang w:val="es-419" w:eastAsia="es-419"/>
+              </w:rPr>
+            </w:pPr>
+          </w:p>
+        </w:tc>
+      </w:tr>
+      <w:tr>
+        <w:trPr>
+          <w:trHeight w:val="210"/>
+        </w:trPr>
+        <w:tc>
+          <w:tcPr>
+            <w:tcW w:w="1625" w:type="dxa"/>
+            <w:tcBorders>
+              <w:top w:val="outset" w:sz="6" w:space="0" w:color="000000"/>
+              <w:left w:val="outset" w:sz="6" w:space="0" w:color="000000"/>
+              <w:bottom w:val="outset" w:sz="6" w:space="0" w:color="000000"/>
+              <w:right w:val="outset" w:sz="6" w:space="0" w:color="000000"/>
+            </w:tcBorders>
+            <w:shd w:val="clear" w:color="auto" w:fill="335577"/>
+          </w:tcPr>
+          <w:p>
+            <w:pPr>
+              <w:widowControl w:val="0"/>
+              <w:spacing w:line="240" w:lineRule="auto"/>
+              <w:rPr>
+                <w:rFonts w:eastAsia="Times New Roman"/>
+                <w:color w:val="000000"/>
+                <w:sz w:val="20"/>
+                <w:szCs w:val="20"/>
+                <w:lang w:val="es-419" w:eastAsia="es-419"/>
+              </w:rPr>
+            </w:pPr>
+            <w:r>
+              <w:rPr>
+                <w:rFonts w:eastAsia="Times New Roman"/>
+                <w:b/>
+                <w:bCs/>
+                <w:color w:val="FFFFFF"/>
+                <w:sz w:val="20"/>
+                <w:szCs w:val="20"/>
+                <w:lang w:val="es-419" w:eastAsia="es-419"/>
+              </w:rPr>
+              <w:t>Puntos de extensión</w:t>
+            </w:r>
+          </w:p>
+        </w:tc>
+        <w:tc>
+          <w:tcPr>
+            <w:tcW w:w="8852" w:type="dxa"/>
+            <w:tcBorders>
+              <w:top w:val="outset" w:sz="6" w:space="0" w:color="000000"/>
+              <w:left w:val="outset" w:sz="6" w:space="0" w:color="000000"/>
+              <w:bottom w:val="outset" w:sz="6" w:space="0" w:color="000000"/>
+              <w:right w:val="outset" w:sz="6" w:space="0" w:color="000000"/>
+            </w:tcBorders>
+            <w:shd w:val="clear" w:color="auto" w:fill="FFFFFF"/>
+          </w:tcPr>
+          <w:p>
+            <w:pPr>
+              <w:widowControl w:val="0"/>
+              <w:spacing w:line="240" w:lineRule="auto"/>
+              <w:rPr>
+                <w:rFonts w:eastAsia="Times New Roman"/>
+                <w:color w:val="000000"/>
+                <w:sz w:val="20"/>
+                <w:szCs w:val="20"/>
+                <w:lang w:val="es-419" w:eastAsia="es-419"/>
+              </w:rPr>
+            </w:pPr>
+          </w:p>
+        </w:tc>
+      </w:tr>
+      <w:tr>
+        <w:trPr>
+          <w:trHeight w:val="210"/>
+        </w:trPr>
+        <w:tc>
+          <w:tcPr>
+            <w:tcW w:w="1625" w:type="dxa"/>
+            <w:tcBorders>
+              <w:top w:val="outset" w:sz="6" w:space="0" w:color="000000"/>
+              <w:left w:val="outset" w:sz="6" w:space="0" w:color="000000"/>
+              <w:bottom w:val="outset" w:sz="6" w:space="0" w:color="000000"/>
+              <w:right w:val="outset" w:sz="6" w:space="0" w:color="000000"/>
+            </w:tcBorders>
+            <w:shd w:val="clear" w:color="auto" w:fill="335577"/>
+          </w:tcPr>
+          <w:p>
+            <w:pPr>
+              <w:widowControl w:val="0"/>
+              <w:spacing w:line="240" w:lineRule="auto"/>
+              <w:rPr>
+                <w:rFonts w:eastAsia="Times New Roman"/>
+                <w:color w:val="000000"/>
+                <w:sz w:val="20"/>
+                <w:szCs w:val="20"/>
+                <w:lang w:val="es-419" w:eastAsia="es-419"/>
+              </w:rPr>
+            </w:pPr>
+            <w:r>
+              <w:rPr>
+                <w:rFonts w:eastAsia="Times New Roman"/>
+                <w:b/>
+                <w:bCs/>
+                <w:color w:val="FFFFFF"/>
+                <w:sz w:val="20"/>
+                <w:szCs w:val="20"/>
+                <w:lang w:val="es-419" w:eastAsia="es-419"/>
+              </w:rPr>
+              <w:t>Notas</w:t>
+            </w:r>
+          </w:p>
+        </w:tc>
+        <w:tc>
+          <w:tcPr>
+            <w:tcW w:w="8852" w:type="dxa"/>
+            <w:tcBorders>
+              <w:top w:val="outset" w:sz="6" w:space="0" w:color="000000"/>
+              <w:left w:val="outset" w:sz="6" w:space="0" w:color="000000"/>
+              <w:bottom w:val="outset" w:sz="6" w:space="0" w:color="000000"/>
+              <w:right w:val="outset" w:sz="6" w:space="0" w:color="000000"/>
+            </w:tcBorders>
+            <w:shd w:val="clear" w:color="auto" w:fill="FFFFFF"/>
+          </w:tcPr>
+          <w:p>
+            <w:pPr>
+              <w:widowControl w:val="0"/>
+              <w:spacing w:line="240" w:lineRule="auto"/>
+              <w:rPr>
+                <w:rFonts w:eastAsia="Times New Roman"/>
+                <w:color w:val="000000"/>
+                <w:sz w:val="20"/>
+                <w:szCs w:val="20"/>
+                <w:lang w:val="es-419" w:eastAsia="es-419"/>
+              </w:rPr>
+            </w:pPr>
+          </w:p>
+        </w:tc>
+      </w:tr>
+    </w:tbl>
+    <w:p/>
     <w:p/>
     <w:sectPr>
       <w:pgSz w:w="12240" w:h="15840"/>
@@ -17289,6 +18170,7 @@
   <w:style w:type="character" w:default="1" w:styleId="Fuentedeprrafopredeter">
     <w:name w:val="Default Paragraph Font"/>
     <w:uiPriority w:val="1"/>
+    <w:semiHidden/>
     <w:unhideWhenUsed/>
   </w:style>
   <w:style w:type="table" w:default="1" w:styleId="Tablanormal">

</xml_diff>